<commit_message>
imrpve document integration to azure
</commit_message>
<xml_diff>
--- a/Manuals/Docx/English/Manuals/Integration of Microsoft Azure_EN.docx
+++ b/Manuals/Docx/English/Manuals/Integration of Microsoft Azure_EN.docx
@@ -1717,21 +1717,50 @@
         </w:numPr>
         <w:spacing w:line="480" w:lineRule="auto"/>
       </w:pPr>
-      <w:r>
-        <w:t xml:space="preserve">Azure as </w:t>
-      </w:r>
-      <w:r>
-        <w:t xml:space="preserve">full </w:t>
-      </w:r>
-      <w:r>
-        <w:t>Identity</w:t>
-      </w:r>
-      <w:r>
-        <w:t>-</w:t>
-      </w:r>
-      <w:r>
-        <w:t>Provider for DoubleClue</w:t>
-      </w:r>
+      <w:hyperlink w:anchor="_Azure_as_full" w:history="1">
+        <w:r>
+          <w:rPr>
+            <w:rStyle w:val="Hyperlink"/>
+          </w:rPr>
+          <w:t xml:space="preserve">Azure as </w:t>
+        </w:r>
+        <w:r>
+          <w:rPr>
+            <w:rStyle w:val="Hyperlink"/>
+          </w:rPr>
+          <w:t xml:space="preserve">full </w:t>
+        </w:r>
+        <w:r>
+          <w:rPr>
+            <w:rStyle w:val="Hyperlink"/>
+          </w:rPr>
+          <w:t>Identity</w:t>
+        </w:r>
+        <w:r>
+          <w:rPr>
+            <w:rStyle w:val="Hyperlink"/>
+          </w:rPr>
+          <w:t>-</w:t>
+        </w:r>
+        <w:r>
+          <w:rPr>
+            <w:rStyle w:val="Hyperlink"/>
+          </w:rPr>
+          <w:t>P</w:t>
+        </w:r>
+        <w:r>
+          <w:rPr>
+            <w:rStyle w:val="Hyperlink"/>
+          </w:rPr>
+          <w:t>r</w:t>
+        </w:r>
+        <w:r>
+          <w:rPr>
+            <w:rStyle w:val="Hyperlink"/>
+          </w:rPr>
+          <w:t>ovider for DoubleClue</w:t>
+        </w:r>
+      </w:hyperlink>
     </w:p>
     <w:p>
       <w:pPr>
@@ -1820,9 +1849,9 @@
           <w:numId w:val="1"/>
         </w:numPr>
       </w:pPr>
-      <w:bookmarkStart w:id="5" w:name="_Toc116051678"/>
-      <w:bookmarkStart w:id="6" w:name="_Create_and_configure"/>
-      <w:bookmarkEnd w:id="6"/>
+      <w:bookmarkStart w:id="5" w:name="_Create_and_configure"/>
+      <w:bookmarkStart w:id="6" w:name="_Toc116051678"/>
+      <w:bookmarkEnd w:id="5"/>
       <w:r>
         <w:rPr>
           <w:color w:val="005078"/>
@@ -1837,7 +1866,7 @@
         </w:rPr>
         <w:t>reate and configure the Azure Application</w:t>
       </w:r>
-      <w:bookmarkEnd w:id="5"/>
+      <w:bookmarkEnd w:id="6"/>
     </w:p>
     <w:p/>
     <w:p>
@@ -2266,10 +2295,12 @@
         <w:t xml:space="preserve"> “</w:t>
       </w:r>
       <w:proofErr w:type="spellStart"/>
+      <w:proofErr w:type="gramStart"/>
       <w:r>
         <w:t>Directory.Read.All</w:t>
       </w:r>
       <w:proofErr w:type="spellEnd"/>
+      <w:proofErr w:type="gramEnd"/>
       <w:r>
         <w:t>”</w:t>
       </w:r>
@@ -2283,10 +2314,12 @@
         <w:t>nd enable “</w:t>
       </w:r>
       <w:proofErr w:type="spellStart"/>
+      <w:proofErr w:type="gramStart"/>
       <w:r>
         <w:t>User.Read.All</w:t>
       </w:r>
       <w:proofErr w:type="spellEnd"/>
+      <w:proofErr w:type="gramEnd"/>
       <w:r>
         <w:t>”. C</w:t>
       </w:r>
@@ -2311,10 +2344,12 @@
         <w:t>Choose “Add a permission” again and select “Microsoft Graph” then “Delegated permissions”. Open the item “Users” and enable “</w:t>
       </w:r>
       <w:proofErr w:type="spellStart"/>
+      <w:proofErr w:type="gramStart"/>
       <w:r>
         <w:t>User.Read.All</w:t>
       </w:r>
       <w:proofErr w:type="spellEnd"/>
+      <w:proofErr w:type="gramEnd"/>
       <w:r>
         <w:t>”. Confirm the selection with the “Add Permission”-Button at the bottom of the menu.</w:t>
       </w:r>
@@ -2414,7 +2449,15 @@
         <w:t xml:space="preserve"> Be aware that the secret is</w:t>
       </w:r>
       <w:r>
-        <w:t xml:space="preserve"> only shown once! Should it be lost, it can’t be restored and a new secret has to be defined.</w:t>
+        <w:t xml:space="preserve"> only shown once! Should it be lost, it can’t be </w:t>
+      </w:r>
+      <w:proofErr w:type="gramStart"/>
+      <w:r>
+        <w:t>restored</w:t>
+      </w:r>
+      <w:proofErr w:type="gramEnd"/>
+      <w:r>
+        <w:t xml:space="preserve"> and a new secret has to be defined.</w:t>
       </w:r>
     </w:p>
     <w:p/>
@@ -2432,9 +2475,9 @@
           <w:szCs w:val="28"/>
         </w:rPr>
       </w:pPr>
-      <w:bookmarkStart w:id="7" w:name="_Toc116051679"/>
-      <w:bookmarkStart w:id="8" w:name="_Connecting_with_DoubleClue"/>
-      <w:bookmarkEnd w:id="8"/>
+      <w:bookmarkStart w:id="7" w:name="_Connecting_with_DoubleClue"/>
+      <w:bookmarkStart w:id="8" w:name="_Toc116051679"/>
+      <w:bookmarkEnd w:id="7"/>
       <w:r>
         <w:rPr>
           <w:color w:val="1F4E79" w:themeColor="accent1" w:themeShade="80"/>
@@ -2452,7 +2495,7 @@
         </w:rPr>
         <w:t>with DoubleClue Enterprise Management (DCEM)</w:t>
       </w:r>
-      <w:bookmarkEnd w:id="7"/>
+      <w:bookmarkEnd w:id="8"/>
     </w:p>
     <w:p/>
     <w:p>
@@ -2574,6 +2617,9 @@
         </w:numPr>
       </w:pPr>
       <w:r>
+        <w:rPr>
+          <w:noProof/>
+        </w:rPr>
         <w:drawing>
           <wp:inline distT="0" distB="0" distL="0" distR="0" wp14:anchorId="0C895B3D" wp14:editId="6DE0E905">
             <wp:extent cx="5731510" cy="3155950"/>
@@ -2727,12 +2773,26 @@
         <w:rPr>
           <w:lang w:val="en-US"/>
         </w:rPr>
-        <w:t xml:space="preserve"> to this Domain” enter the domain. For example if user is ‘name</w:t>
-      </w:r>
+        <w:t xml:space="preserve"> to this Domain” enter the domain. For </w:t>
+      </w:r>
+      <w:proofErr w:type="gramStart"/>
       <w:r>
         <w:rPr>
           <w:lang w:val="en-US"/>
         </w:rPr>
+        <w:t>example</w:t>
+      </w:r>
+      <w:proofErr w:type="gramEnd"/>
+      <w:r>
+        <w:rPr>
+          <w:lang w:val="en-US"/>
+        </w:rPr>
+        <w:t xml:space="preserve"> if user is ‘name</w:t>
+      </w:r>
+      <w:r>
+        <w:rPr>
+          <w:lang w:val="en-US"/>
+        </w:rPr>
         <w:t>.</w:t>
       </w:r>
       <w:r>
@@ -2745,13 +2805,7 @@
         <w:rPr>
           <w:lang w:val="en-US"/>
         </w:rPr>
-        <w:t>@</w:t>
-      </w:r>
-      <w:r>
-        <w:rPr>
-          <w:lang w:val="en-US"/>
-        </w:rPr>
-        <w:t>doubleclue.onmicrosoft.com</w:t>
+        <w:t>@doubleclue.onmicrosoft.com</w:t>
       </w:r>
       <w:r>
         <w:rPr>
@@ -2909,7 +2963,23 @@
     </w:p>
     <w:p>
       <w:r>
-        <w:t>DoubleClue will also applies its MFA policies for all other Azure Apps like Outlook, Teams, Office 365 etc.. For this you have to add a federated Domain for Azure.</w:t>
+        <w:t xml:space="preserve">DoubleClue will also applies its MFA policies for all other Azure Apps like Outlook, Teams, Office 365 </w:t>
+      </w:r>
+      <w:proofErr w:type="gramStart"/>
+      <w:r>
+        <w:t>etc..</w:t>
+      </w:r>
+      <w:proofErr w:type="gramEnd"/>
+      <w:r>
+        <w:t xml:space="preserve"> For this you </w:t>
+      </w:r>
+      <w:proofErr w:type="gramStart"/>
+      <w:r>
+        <w:t>have to</w:t>
+      </w:r>
+      <w:proofErr w:type="gramEnd"/>
+      <w:r>
+        <w:t xml:space="preserve"> add a federated Domain for Azure.</w:t>
       </w:r>
     </w:p>
     <w:p/>
@@ -3118,10 +3188,18 @@
         </w:numPr>
       </w:pPr>
       <w:r>
-        <w:t>Once a domain is federated, the users have</w:t>
-      </w:r>
-      <w:r>
-        <w:t xml:space="preserve"> to be synchronized with Active </w:t>
+        <w:t xml:space="preserve">Once a domain is federated, the users </w:t>
+      </w:r>
+      <w:proofErr w:type="gramStart"/>
+      <w:r>
+        <w:t>have</w:t>
+      </w:r>
+      <w:r>
+        <w:t xml:space="preserve"> to</w:t>
+      </w:r>
+      <w:proofErr w:type="gramEnd"/>
+      <w:r>
+        <w:t xml:space="preserve"> be synchronized with Active </w:t>
       </w:r>
       <w:r>
         <w:t>Directory or other Identity</w:t>
@@ -3549,7 +3627,15 @@
         <w:br/>
       </w:r>
       <w:r>
-        <w:t>Each SAML entity (service providers and identity providers) possess an Entity ID. It is a globally unique identifier exchanged during the software configuration to federate DCEM with Microsoft Azure domains. The entity ID can be defined in DCEM under SAML -&gt; Preferences. You can choose it freely as long as it is unique.</w:t>
+        <w:t xml:space="preserve">Each SAML entity (service providers and identity providers) possess an Entity ID. It is a globally unique identifier exchanged during the software configuration to federate DCEM with Microsoft Azure domains. The entity ID can be defined in DCEM under SAML -&gt; Preferences. You can choose it freely </w:t>
+      </w:r>
+      <w:proofErr w:type="gramStart"/>
+      <w:r>
+        <w:t>as long as</w:t>
+      </w:r>
+      <w:proofErr w:type="gramEnd"/>
+      <w:r>
+        <w:t xml:space="preserve"> it is unique.</w:t>
       </w:r>
     </w:p>
     <w:p>
@@ -4010,7 +4096,23 @@
           <w:rFonts w:cstheme="minorHAnsi"/>
           <w:color w:val="171717" w:themeColor="background2" w:themeShade="1A"/>
         </w:rPr>
-        <w:t xml:space="preserve"> to federate the azure Domain.</w:t>
+        <w:t xml:space="preserve"> to federate the </w:t>
+      </w:r>
+      <w:proofErr w:type="gramStart"/>
+      <w:r>
+        <w:rPr>
+          <w:rFonts w:cstheme="minorHAnsi"/>
+          <w:color w:val="171717" w:themeColor="background2" w:themeShade="1A"/>
+        </w:rPr>
+        <w:t>azure</w:t>
+      </w:r>
+      <w:proofErr w:type="gramEnd"/>
+      <w:r>
+        <w:rPr>
+          <w:rFonts w:cstheme="minorHAnsi"/>
+          <w:color w:val="171717" w:themeColor="background2" w:themeShade="1A"/>
+        </w:rPr>
+        <w:t xml:space="preserve"> Domain.</w:t>
       </w:r>
       <w:r>
         <w:rPr>
@@ -4778,7 +4880,6 @@
                               </w:rPr>
                               <w:t>“</w:t>
                             </w:r>
-                            <w:proofErr w:type="spellStart"/>
                             <w:r>
                               <w:rPr>
                                 <w:rFonts w:cstheme="minorHAnsi"/>
@@ -4787,7 +4888,6 @@
                               </w:rPr>
                               <w:t>Samlp</w:t>
                             </w:r>
-                            <w:proofErr w:type="spellEnd"/>
                             <w:r>
                               <w:rPr>
                                 <w:rFonts w:cstheme="minorHAnsi"/>
@@ -5515,7 +5615,6 @@
                         </w:rPr>
                         <w:t>“</w:t>
                       </w:r>
-                      <w:proofErr w:type="spellStart"/>
                       <w:r>
                         <w:rPr>
                           <w:rFonts w:cstheme="minorHAnsi"/>
@@ -5524,7 +5623,6 @@
                         </w:rPr>
                         <w:t>Samlp</w:t>
                       </w:r>
-                      <w:proofErr w:type="spellEnd"/>
                       <w:r>
                         <w:rPr>
                           <w:rFonts w:cstheme="minorHAnsi"/>
@@ -5630,7 +5728,15 @@
       </w:r>
       <w:proofErr w:type="spellEnd"/>
       <w:r>
-        <w:t xml:space="preserve"> the name of the string value shown to users when signing in to Azure Active Directory services. We recommend that customers use something that is familiar to them, like their company name</w:t>
+        <w:t xml:space="preserve"> the name of the string value shown to users when signing </w:t>
+      </w:r>
+      <w:proofErr w:type="gramStart"/>
+      <w:r>
+        <w:t>in to</w:t>
+      </w:r>
+      <w:proofErr w:type="gramEnd"/>
+      <w:r>
+        <w:t xml:space="preserve"> Azure Active Directory services. We recommend that customers use something that is familiar to them, like their company name</w:t>
       </w:r>
     </w:p>
     <w:p>
@@ -5882,6 +5988,7 @@
         <w:t xml:space="preserve"> -</w:t>
       </w:r>
       <w:proofErr w:type="spellStart"/>
+      <w:proofErr w:type="gramStart"/>
       <w:r>
         <w:rPr>
           <w:rFonts w:eastAsia="Segoe UI" w:cstheme="minorHAnsi"/>
@@ -5926,6 +6033,7 @@
         <w:t>“</w:t>
       </w:r>
       <w:proofErr w:type="spellStart"/>
+      <w:proofErr w:type="gramEnd"/>
       <w:r>
         <w:rPr>
           <w:rFonts w:ascii="Lucida Console" w:hAnsi="Lucida Console"/>
@@ -6351,7 +6459,27 @@
           <w:sz w:val="22"/>
           <w:szCs w:val="22"/>
         </w:rPr>
-        <w:t xml:space="preserve"> cmdlet can be used to create a new user in Microsoft Azure Active Directory. In order for this to have access to services, it must have a license (via the </w:t>
+        <w:t xml:space="preserve"> cmdlet can be used to create a new user in Microsoft Azure Active Directory. </w:t>
+      </w:r>
+      <w:proofErr w:type="gramStart"/>
+      <w:r>
+        <w:rPr>
+          <w:rFonts w:asciiTheme="minorHAnsi" w:hAnsiTheme="minorHAnsi" w:cstheme="minorHAnsi"/>
+          <w:color w:val="171717" w:themeColor="background2" w:themeShade="1A"/>
+          <w:sz w:val="22"/>
+          <w:szCs w:val="22"/>
+        </w:rPr>
+        <w:t>In order for</w:t>
+      </w:r>
+      <w:proofErr w:type="gramEnd"/>
+      <w:r>
+        <w:rPr>
+          <w:rFonts w:asciiTheme="minorHAnsi" w:hAnsiTheme="minorHAnsi" w:cstheme="minorHAnsi"/>
+          <w:color w:val="171717" w:themeColor="background2" w:themeShade="1A"/>
+          <w:sz w:val="22"/>
+          <w:szCs w:val="22"/>
+        </w:rPr>
+        <w:t xml:space="preserve"> this to have access to services, it must have a license (via the </w:t>
       </w:r>
       <w:proofErr w:type="spellStart"/>
       <w:r>
@@ -7173,7 +7301,31 @@
           <w:szCs w:val="22"/>
           <w:bdr w:val="none" w:sz="0" w:space="0" w:color="auto" w:frame="1"/>
         </w:rPr>
-        <w:t>"samlp2test:ENTERPRISEPACK"</w:t>
+        <w:t>"samlp2</w:t>
+      </w:r>
+      <w:proofErr w:type="gramStart"/>
+      <w:r>
+        <w:rPr>
+          <w:rStyle w:val="hljs-string"/>
+          <w:rFonts w:asciiTheme="minorHAnsi" w:hAnsiTheme="minorHAnsi" w:cstheme="minorHAnsi"/>
+          <w:color w:val="A31515"/>
+          <w:sz w:val="22"/>
+          <w:szCs w:val="22"/>
+          <w:bdr w:val="none" w:sz="0" w:space="0" w:color="auto" w:frame="1"/>
+        </w:rPr>
+        <w:t>test:ENTERPRISEPACK</w:t>
+      </w:r>
+      <w:proofErr w:type="gramEnd"/>
+      <w:r>
+        <w:rPr>
+          <w:rStyle w:val="hljs-string"/>
+          <w:rFonts w:asciiTheme="minorHAnsi" w:hAnsiTheme="minorHAnsi" w:cstheme="minorHAnsi"/>
+          <w:color w:val="A31515"/>
+          <w:sz w:val="22"/>
+          <w:szCs w:val="22"/>
+          <w:bdr w:val="none" w:sz="0" w:space="0" w:color="auto" w:frame="1"/>
+        </w:rPr>
+        <w:t>"</w:t>
       </w:r>
       <w:r>
         <w:rPr>
@@ -7455,8 +7607,16 @@
         <w:rPr>
           <w:rFonts w:cstheme="minorHAnsi"/>
         </w:rPr>
-        <w:t>As user name</w:t>
-      </w:r>
+        <w:t xml:space="preserve">As </w:t>
+      </w:r>
+      <w:proofErr w:type="gramStart"/>
+      <w:r>
+        <w:rPr>
+          <w:rFonts w:cstheme="minorHAnsi"/>
+        </w:rPr>
+        <w:t>user name</w:t>
+      </w:r>
+      <w:proofErr w:type="gramEnd"/>
       <w:r>
         <w:rPr>
           <w:rFonts w:cstheme="minorHAnsi"/>
@@ -8942,7 +9102,6 @@
                               </w:rPr>
                               <w:t xml:space="preserve"> “</w:t>
                             </w:r>
-                            <w:proofErr w:type="spellStart"/>
                             <w:r>
                               <w:rPr>
                                 <w:rFonts w:cstheme="minorHAnsi"/>
@@ -8951,7 +9110,6 @@
                               </w:rPr>
                               <w:t>Samlp</w:t>
                             </w:r>
-                            <w:proofErr w:type="spellEnd"/>
                             <w:r>
                               <w:rPr>
                                 <w:rFonts w:cstheme="minorHAnsi"/>
@@ -9658,7 +9816,6 @@
                         </w:rPr>
                         <w:t xml:space="preserve"> “</w:t>
                       </w:r>
-                      <w:proofErr w:type="spellStart"/>
                       <w:r>
                         <w:rPr>
                           <w:rFonts w:cstheme="minorHAnsi"/>
@@ -9667,7 +9824,6 @@
                         </w:rPr>
                         <w:t>Samlp</w:t>
                       </w:r>
-                      <w:proofErr w:type="spellEnd"/>
                       <w:r>
                         <w:rPr>
                           <w:rFonts w:cstheme="minorHAnsi"/>
@@ -9732,6 +9888,8 @@
           <w:color w:val="005078"/>
         </w:rPr>
       </w:pPr>
+      <w:bookmarkStart w:id="22" w:name="_Azure_as_full"/>
+      <w:bookmarkEnd w:id="22"/>
       <w:r>
         <w:rPr>
           <w:color w:val="005078"/>
@@ -9813,19 +9971,7 @@
           <w:rPr>
             <w:rStyle w:val="Hyperlink"/>
           </w:rPr>
-          <w:t>3.1 Create a</w:t>
-        </w:r>
-        <w:r>
-          <w:rPr>
-            <w:rStyle w:val="Hyperlink"/>
-          </w:rPr>
-          <w:t>n</w:t>
-        </w:r>
-        <w:r>
-          <w:rPr>
-            <w:rStyle w:val="Hyperlink"/>
-          </w:rPr>
-          <w:t>d configure the Azure Application</w:t>
+          <w:t>3.1 Create and configure the Azure Application</w:t>
         </w:r>
       </w:hyperlink>
       <w:r>
@@ -9836,19 +9982,7 @@
           <w:rPr>
             <w:rStyle w:val="Hyperlink"/>
           </w:rPr>
-          <w:t>Connecting</w:t>
-        </w:r>
-        <w:r>
-          <w:rPr>
-            <w:rStyle w:val="Hyperlink"/>
-          </w:rPr>
-          <w:t xml:space="preserve"> </w:t>
-        </w:r>
-        <w:r>
-          <w:rPr>
-            <w:rStyle w:val="Hyperlink"/>
-          </w:rPr>
-          <w:t>with DoubleClue Enterprise Management (DCEM)”</w:t>
+          <w:t>Connecting with DoubleClue Enterprise Management (DCEM)”</w:t>
         </w:r>
       </w:hyperlink>
       <w:r>
@@ -9989,10 +10123,12 @@
         <w:t>‘</w:t>
       </w:r>
       <w:proofErr w:type="spellStart"/>
+      <w:proofErr w:type="gramStart"/>
       <w:r>
         <w:t>yourTenantName.doubleclue.online</w:t>
       </w:r>
       <w:proofErr w:type="spellEnd"/>
+      <w:proofErr w:type="gramEnd"/>
       <w:r>
         <w:t>/</w:t>
       </w:r>
@@ -10025,10 +10161,12 @@
         <w:t>‘</w:t>
       </w:r>
       <w:proofErr w:type="spellStart"/>
+      <w:proofErr w:type="gramStart"/>
       <w:r>
         <w:t>yourTenantName.doubleclue.online</w:t>
       </w:r>
       <w:proofErr w:type="spellEnd"/>
+      <w:proofErr w:type="gramEnd"/>
       <w:r>
         <w:t>/</w:t>
       </w:r>

</xml_diff>

<commit_message>
improve admin preferences warning message add default trust manager for reverse-Proxy
</commit_message>
<xml_diff>
--- a/Manuals/Docx/English/Manuals/Integration of Microsoft Azure_EN.docx
+++ b/Manuals/Docx/English/Manuals/Integration of Microsoft Azure_EN.docx
@@ -51,7 +51,7 @@
                     </pic:cNvPicPr>
                   </pic:nvPicPr>
                   <pic:blipFill>
-                    <a:blip r:embed="rId8" cstate="print">
+                    <a:blip r:embed="rId11" cstate="print">
                       <a:extLst>
                         <a:ext uri="{28A0092B-C50C-407E-A947-70E740481C1C}">
                           <a14:useLocalDpi xmlns:a14="http://schemas.microsoft.com/office/drawing/2010/main" val="0"/>
@@ -125,7 +125,7 @@
             <w:rPr>
               <w:rFonts w:eastAsiaTheme="minorEastAsia"/>
               <w:noProof/>
-              <w:lang w:val="en-DE" w:eastAsia="en-DE"/>
+              <w:lang w:val="de-DE" w:eastAsia="de-DE"/>
             </w:rPr>
           </w:pPr>
           <w:r>
@@ -137,7 +137,7 @@
           <w:r>
             <w:fldChar w:fldCharType="separate"/>
           </w:r>
-          <w:hyperlink w:anchor="_Toc116051675" w:history="1">
+          <w:hyperlink w:anchor="_Toc117174844" w:history="1">
             <w:r>
               <w:rPr>
                 <w:rStyle w:val="Hyperlink"/>
@@ -149,7 +149,7 @@
               <w:rPr>
                 <w:rFonts w:eastAsiaTheme="minorEastAsia"/>
                 <w:noProof/>
-                <w:lang w:val="en-DE" w:eastAsia="en-DE"/>
+                <w:lang w:val="de-DE" w:eastAsia="de-DE"/>
               </w:rPr>
               <w:tab/>
             </w:r>
@@ -179,7 +179,7 @@
                 <w:noProof/>
                 <w:webHidden/>
               </w:rPr>
-              <w:instrText xml:space="preserve"> PAGEREF _Toc116051675 \h </w:instrText>
+              <w:instrText xml:space="preserve"> PAGEREF _Toc117174844 \h </w:instrText>
             </w:r>
             <w:r>
               <w:rPr>
@@ -220,10 +220,10 @@
             <w:rPr>
               <w:rFonts w:eastAsiaTheme="minorEastAsia"/>
               <w:noProof/>
-              <w:lang w:val="en-DE" w:eastAsia="en-DE"/>
+              <w:lang w:val="de-DE" w:eastAsia="de-DE"/>
             </w:rPr>
           </w:pPr>
-          <w:hyperlink w:anchor="_Toc116051676" w:history="1">
+          <w:hyperlink w:anchor="_Toc117174845" w:history="1">
             <w:r>
               <w:rPr>
                 <w:rStyle w:val="Hyperlink"/>
@@ -235,7 +235,7 @@
               <w:rPr>
                 <w:rFonts w:eastAsiaTheme="minorEastAsia"/>
                 <w:noProof/>
-                <w:lang w:val="en-DE" w:eastAsia="en-DE"/>
+                <w:lang w:val="de-DE" w:eastAsia="de-DE"/>
               </w:rPr>
               <w:tab/>
             </w:r>
@@ -265,7 +265,7 @@
                 <w:noProof/>
                 <w:webHidden/>
               </w:rPr>
-              <w:instrText xml:space="preserve"> PAGEREF _Toc116051676 \h </w:instrText>
+              <w:instrText xml:space="preserve"> PAGEREF _Toc117174845 \h </w:instrText>
             </w:r>
             <w:r>
               <w:rPr>
@@ -306,10 +306,10 @@
             <w:rPr>
               <w:rFonts w:eastAsiaTheme="minorEastAsia"/>
               <w:noProof/>
-              <w:lang w:val="en-DE" w:eastAsia="en-DE"/>
+              <w:lang w:val="de-DE" w:eastAsia="de-DE"/>
             </w:rPr>
           </w:pPr>
-          <w:hyperlink w:anchor="_Toc116051677" w:history="1">
+          <w:hyperlink w:anchor="_Toc117174846" w:history="1">
             <w:r>
               <w:rPr>
                 <w:rStyle w:val="Hyperlink"/>
@@ -321,7 +321,7 @@
               <w:rPr>
                 <w:rFonts w:eastAsiaTheme="minorEastAsia"/>
                 <w:noProof/>
-                <w:lang w:val="en-DE" w:eastAsia="en-DE"/>
+                <w:lang w:val="de-DE" w:eastAsia="de-DE"/>
               </w:rPr>
               <w:tab/>
             </w:r>
@@ -330,7 +330,7 @@
                 <w:rStyle w:val="Hyperlink"/>
                 <w:noProof/>
               </w:rPr>
-              <w:t>Azure as User/Password Identity</w:t>
+              <w:t>Azure as a User/Password Identity Provider</w:t>
             </w:r>
             <w:r>
               <w:rPr>
@@ -351,7 +351,7 @@
                 <w:noProof/>
                 <w:webHidden/>
               </w:rPr>
-              <w:instrText xml:space="preserve"> PAGEREF _Toc116051677 \h </w:instrText>
+              <w:instrText xml:space="preserve"> PAGEREF _Toc117174846 \h </w:instrText>
             </w:r>
             <w:r>
               <w:rPr>
@@ -392,10 +392,10 @@
             <w:rPr>
               <w:rFonts w:eastAsiaTheme="minorEastAsia"/>
               <w:noProof/>
-              <w:lang w:val="en-DE" w:eastAsia="en-DE"/>
+              <w:lang w:val="de-DE" w:eastAsia="de-DE"/>
             </w:rPr>
           </w:pPr>
-          <w:hyperlink w:anchor="_Toc116051678" w:history="1">
+          <w:hyperlink w:anchor="_Toc117174847" w:history="1">
             <w:r>
               <w:rPr>
                 <w:rStyle w:val="Hyperlink"/>
@@ -407,7 +407,7 @@
               <w:rPr>
                 <w:rFonts w:eastAsiaTheme="minorEastAsia"/>
                 <w:noProof/>
-                <w:lang w:val="en-DE" w:eastAsia="en-DE"/>
+                <w:lang w:val="de-DE" w:eastAsia="de-DE"/>
               </w:rPr>
               <w:tab/>
             </w:r>
@@ -437,7 +437,7 @@
                 <w:noProof/>
                 <w:webHidden/>
               </w:rPr>
-              <w:instrText xml:space="preserve"> PAGEREF _Toc116051678 \h </w:instrText>
+              <w:instrText xml:space="preserve"> PAGEREF _Toc117174847 \h </w:instrText>
             </w:r>
             <w:r>
               <w:rPr>
@@ -478,10 +478,10 @@
             <w:rPr>
               <w:rFonts w:eastAsiaTheme="minorEastAsia"/>
               <w:noProof/>
-              <w:lang w:val="en-DE" w:eastAsia="en-DE"/>
+              <w:lang w:val="de-DE" w:eastAsia="de-DE"/>
             </w:rPr>
           </w:pPr>
-          <w:hyperlink w:anchor="_Toc116051679" w:history="1">
+          <w:hyperlink w:anchor="_Toc117174848" w:history="1">
             <w:r>
               <w:rPr>
                 <w:rStyle w:val="Hyperlink"/>
@@ -493,7 +493,7 @@
               <w:rPr>
                 <w:rFonts w:eastAsiaTheme="minorEastAsia"/>
                 <w:noProof/>
-                <w:lang w:val="en-DE" w:eastAsia="en-DE"/>
+                <w:lang w:val="de-DE" w:eastAsia="de-DE"/>
               </w:rPr>
               <w:tab/>
             </w:r>
@@ -523,7 +523,7 @@
                 <w:noProof/>
                 <w:webHidden/>
               </w:rPr>
-              <w:instrText xml:space="preserve"> PAGEREF _Toc116051679 \h </w:instrText>
+              <w:instrText xml:space="preserve"> PAGEREF _Toc117174848 \h </w:instrText>
             </w:r>
             <w:r>
               <w:rPr>
@@ -564,10 +564,10 @@
             <w:rPr>
               <w:rFonts w:eastAsiaTheme="minorEastAsia"/>
               <w:noProof/>
-              <w:lang w:val="en-DE" w:eastAsia="en-DE"/>
+              <w:lang w:val="de-DE" w:eastAsia="de-DE"/>
             </w:rPr>
           </w:pPr>
-          <w:hyperlink w:anchor="_Toc116051680" w:history="1">
+          <w:hyperlink w:anchor="_Toc117174849" w:history="1">
             <w:r>
               <w:rPr>
                 <w:rStyle w:val="Hyperlink"/>
@@ -579,7 +579,7 @@
               <w:rPr>
                 <w:rFonts w:eastAsiaTheme="minorEastAsia"/>
                 <w:noProof/>
-                <w:lang w:val="en-DE" w:eastAsia="en-DE"/>
+                <w:lang w:val="de-DE" w:eastAsia="de-DE"/>
               </w:rPr>
               <w:tab/>
             </w:r>
@@ -609,7 +609,7 @@
                 <w:noProof/>
                 <w:webHidden/>
               </w:rPr>
-              <w:instrText xml:space="preserve"> PAGEREF _Toc116051680 \h </w:instrText>
+              <w:instrText xml:space="preserve"> PAGEREF _Toc117174849 \h </w:instrText>
             </w:r>
             <w:r>
               <w:rPr>
@@ -650,10 +650,10 @@
             <w:rPr>
               <w:rFonts w:eastAsiaTheme="minorEastAsia"/>
               <w:noProof/>
-              <w:lang w:val="en-DE" w:eastAsia="en-DE"/>
+              <w:lang w:val="de-DE" w:eastAsia="de-DE"/>
             </w:rPr>
           </w:pPr>
-          <w:hyperlink w:anchor="_Toc116051681" w:history="1">
+          <w:hyperlink w:anchor="_Toc117174850" w:history="1">
             <w:r>
               <w:rPr>
                 <w:rStyle w:val="Hyperlink"/>
@@ -665,7 +665,7 @@
               <w:rPr>
                 <w:rFonts w:eastAsiaTheme="minorEastAsia"/>
                 <w:noProof/>
-                <w:lang w:val="en-DE" w:eastAsia="en-DE"/>
+                <w:lang w:val="de-DE" w:eastAsia="de-DE"/>
               </w:rPr>
               <w:tab/>
             </w:r>
@@ -695,7 +695,7 @@
                 <w:noProof/>
                 <w:webHidden/>
               </w:rPr>
-              <w:instrText xml:space="preserve"> PAGEREF _Toc116051681 \h </w:instrText>
+              <w:instrText xml:space="preserve"> PAGEREF _Toc117174850 \h </w:instrText>
             </w:r>
             <w:r>
               <w:rPr>
@@ -736,10 +736,10 @@
             <w:rPr>
               <w:rFonts w:eastAsiaTheme="minorEastAsia"/>
               <w:noProof/>
-              <w:lang w:val="en-DE" w:eastAsia="en-DE"/>
+              <w:lang w:val="de-DE" w:eastAsia="de-DE"/>
             </w:rPr>
           </w:pPr>
-          <w:hyperlink w:anchor="_Toc116051682" w:history="1">
+          <w:hyperlink w:anchor="_Toc117174851" w:history="1">
             <w:r>
               <w:rPr>
                 <w:rStyle w:val="Hyperlink"/>
@@ -751,7 +751,7 @@
               <w:rPr>
                 <w:rFonts w:eastAsiaTheme="minorEastAsia"/>
                 <w:noProof/>
-                <w:lang w:val="en-DE" w:eastAsia="en-DE"/>
+                <w:lang w:val="de-DE" w:eastAsia="de-DE"/>
               </w:rPr>
               <w:tab/>
             </w:r>
@@ -781,7 +781,7 @@
                 <w:noProof/>
                 <w:webHidden/>
               </w:rPr>
-              <w:instrText xml:space="preserve"> PAGEREF _Toc116051682 \h </w:instrText>
+              <w:instrText xml:space="preserve"> PAGEREF _Toc117174851 \h </w:instrText>
             </w:r>
             <w:r>
               <w:rPr>
@@ -822,10 +822,10 @@
             <w:rPr>
               <w:rFonts w:eastAsiaTheme="minorEastAsia"/>
               <w:noProof/>
-              <w:lang w:val="en-DE" w:eastAsia="en-DE"/>
+              <w:lang w:val="de-DE" w:eastAsia="de-DE"/>
             </w:rPr>
           </w:pPr>
-          <w:hyperlink w:anchor="_Toc116051683" w:history="1">
+          <w:hyperlink w:anchor="_Toc117174852" w:history="1">
             <w:r>
               <w:rPr>
                 <w:rStyle w:val="Hyperlink"/>
@@ -837,7 +837,7 @@
               <w:rPr>
                 <w:rFonts w:eastAsiaTheme="minorEastAsia"/>
                 <w:noProof/>
-                <w:lang w:val="en-DE" w:eastAsia="en-DE"/>
+                <w:lang w:val="de-DE" w:eastAsia="de-DE"/>
               </w:rPr>
               <w:tab/>
             </w:r>
@@ -867,7 +867,7 @@
                 <w:noProof/>
                 <w:webHidden/>
               </w:rPr>
-              <w:instrText xml:space="preserve"> PAGEREF _Toc116051683 \h </w:instrText>
+              <w:instrText xml:space="preserve"> PAGEREF _Toc117174852 \h </w:instrText>
             </w:r>
             <w:r>
               <w:rPr>
@@ -908,10 +908,10 @@
             <w:rPr>
               <w:rFonts w:eastAsiaTheme="minorEastAsia"/>
               <w:noProof/>
-              <w:lang w:val="en-DE" w:eastAsia="en-DE"/>
+              <w:lang w:val="de-DE" w:eastAsia="de-DE"/>
             </w:rPr>
           </w:pPr>
-          <w:hyperlink w:anchor="_Toc116051684" w:history="1">
+          <w:hyperlink w:anchor="_Toc117174853" w:history="1">
             <w:r>
               <w:rPr>
                 <w:rStyle w:val="Hyperlink"/>
@@ -923,7 +923,7 @@
               <w:rPr>
                 <w:rFonts w:eastAsiaTheme="minorEastAsia"/>
                 <w:noProof/>
-                <w:lang w:val="en-DE" w:eastAsia="en-DE"/>
+                <w:lang w:val="de-DE" w:eastAsia="de-DE"/>
               </w:rPr>
               <w:tab/>
             </w:r>
@@ -953,7 +953,7 @@
                 <w:noProof/>
                 <w:webHidden/>
               </w:rPr>
-              <w:instrText xml:space="preserve"> PAGEREF _Toc116051684 \h </w:instrText>
+              <w:instrText xml:space="preserve"> PAGEREF _Toc117174853 \h </w:instrText>
             </w:r>
             <w:r>
               <w:rPr>
@@ -994,10 +994,10 @@
             <w:rPr>
               <w:rFonts w:eastAsiaTheme="minorEastAsia"/>
               <w:noProof/>
-              <w:lang w:val="en-DE" w:eastAsia="en-DE"/>
+              <w:lang w:val="de-DE" w:eastAsia="de-DE"/>
             </w:rPr>
           </w:pPr>
-          <w:hyperlink w:anchor="_Toc116051685" w:history="1">
+          <w:hyperlink w:anchor="_Toc117174854" w:history="1">
             <w:r>
               <w:rPr>
                 <w:rStyle w:val="Hyperlink"/>
@@ -1009,7 +1009,7 @@
               <w:rPr>
                 <w:rFonts w:eastAsiaTheme="minorEastAsia"/>
                 <w:noProof/>
-                <w:lang w:val="en-DE" w:eastAsia="en-DE"/>
+                <w:lang w:val="de-DE" w:eastAsia="de-DE"/>
               </w:rPr>
               <w:tab/>
             </w:r>
@@ -1039,7 +1039,7 @@
                 <w:noProof/>
                 <w:webHidden/>
               </w:rPr>
-              <w:instrText xml:space="preserve"> PAGEREF _Toc116051685 \h </w:instrText>
+              <w:instrText xml:space="preserve"> PAGEREF _Toc117174854 \h </w:instrText>
             </w:r>
             <w:r>
               <w:rPr>
@@ -1080,10 +1080,10 @@
             <w:rPr>
               <w:rFonts w:eastAsiaTheme="minorEastAsia"/>
               <w:noProof/>
-              <w:lang w:val="en-DE" w:eastAsia="en-DE"/>
+              <w:lang w:val="de-DE" w:eastAsia="de-DE"/>
             </w:rPr>
           </w:pPr>
-          <w:hyperlink w:anchor="_Toc116051686" w:history="1">
+          <w:hyperlink w:anchor="_Toc117174855" w:history="1">
             <w:r>
               <w:rPr>
                 <w:rStyle w:val="Hyperlink"/>
@@ -1095,7 +1095,7 @@
               <w:rPr>
                 <w:rFonts w:eastAsiaTheme="minorEastAsia"/>
                 <w:noProof/>
-                <w:lang w:val="en-DE" w:eastAsia="en-DE"/>
+                <w:lang w:val="de-DE" w:eastAsia="de-DE"/>
               </w:rPr>
               <w:tab/>
             </w:r>
@@ -1125,7 +1125,7 @@
                 <w:noProof/>
                 <w:webHidden/>
               </w:rPr>
-              <w:instrText xml:space="preserve"> PAGEREF _Toc116051686 \h </w:instrText>
+              <w:instrText xml:space="preserve"> PAGEREF _Toc117174855 \h </w:instrText>
             </w:r>
             <w:r>
               <w:rPr>
@@ -1146,77 +1146,6 @@
                 <w:webHidden/>
               </w:rPr>
               <w:t>8</w:t>
-            </w:r>
-            <w:r>
-              <w:rPr>
-                <w:noProof/>
-                <w:webHidden/>
-              </w:rPr>
-              <w:fldChar w:fldCharType="end"/>
-            </w:r>
-          </w:hyperlink>
-        </w:p>
-        <w:p>
-          <w:pPr>
-            <w:pStyle w:val="TOC2"/>
-            <w:tabs>
-              <w:tab w:val="right" w:leader="dot" w:pos="9016"/>
-            </w:tabs>
-            <w:rPr>
-              <w:rFonts w:eastAsiaTheme="minorEastAsia"/>
-              <w:noProof/>
-              <w:lang w:val="en-DE" w:eastAsia="en-DE"/>
-            </w:rPr>
-          </w:pPr>
-          <w:hyperlink w:anchor="_Toc116051687" w:history="1">
-            <w:r>
-              <w:rPr>
-                <w:rStyle w:val="Hyperlink"/>
-                <w:rFonts w:cstheme="minorHAnsi"/>
-                <w:noProof/>
-              </w:rPr>
-              <w:t>The code sample in this chapter is meant for administrators who want to federate only one Azure domain with DCEM. If you want to federate several Azure domains with DCEM, please check the further instructions in chapter 4.7 Federating multiple Azure Domains with one DCEM Cluster.</w:t>
-            </w:r>
-            <w:r>
-              <w:rPr>
-                <w:noProof/>
-                <w:webHidden/>
-              </w:rPr>
-              <w:tab/>
-            </w:r>
-            <w:r>
-              <w:rPr>
-                <w:noProof/>
-                <w:webHidden/>
-              </w:rPr>
-              <w:fldChar w:fldCharType="begin"/>
-            </w:r>
-            <w:r>
-              <w:rPr>
-                <w:noProof/>
-                <w:webHidden/>
-              </w:rPr>
-              <w:instrText xml:space="preserve"> PAGEREF _Toc116051687 \h </w:instrText>
-            </w:r>
-            <w:r>
-              <w:rPr>
-                <w:noProof/>
-                <w:webHidden/>
-              </w:rPr>
-            </w:r>
-            <w:r>
-              <w:rPr>
-                <w:noProof/>
-                <w:webHidden/>
-              </w:rPr>
-              <w:fldChar w:fldCharType="separate"/>
-            </w:r>
-            <w:r>
-              <w:rPr>
-                <w:noProof/>
-                <w:webHidden/>
-              </w:rPr>
-              <w:t>9</w:t>
             </w:r>
             <w:r>
               <w:rPr>
@@ -1237,10 +1166,10 @@
             <w:rPr>
               <w:rFonts w:eastAsiaTheme="minorEastAsia"/>
               <w:noProof/>
-              <w:lang w:val="en-DE" w:eastAsia="en-DE"/>
+              <w:lang w:val="de-DE" w:eastAsia="de-DE"/>
             </w:rPr>
           </w:pPr>
-          <w:hyperlink w:anchor="_Toc116051688" w:history="1">
+          <w:hyperlink w:anchor="_Toc117174856" w:history="1">
             <w:r>
               <w:rPr>
                 <w:rStyle w:val="Hyperlink"/>
@@ -1252,7 +1181,7 @@
               <w:rPr>
                 <w:rFonts w:eastAsiaTheme="minorEastAsia"/>
                 <w:noProof/>
-                <w:lang w:val="en-DE" w:eastAsia="en-DE"/>
+                <w:lang w:val="de-DE" w:eastAsia="de-DE"/>
               </w:rPr>
               <w:tab/>
             </w:r>
@@ -1282,7 +1211,7 @@
                 <w:noProof/>
                 <w:webHidden/>
               </w:rPr>
-              <w:instrText xml:space="preserve"> PAGEREF _Toc116051688 \h </w:instrText>
+              <w:instrText xml:space="preserve"> PAGEREF _Toc117174856 \h </w:instrText>
             </w:r>
             <w:r>
               <w:rPr>
@@ -1323,10 +1252,10 @@
             <w:rPr>
               <w:rFonts w:eastAsiaTheme="minorEastAsia"/>
               <w:noProof/>
-              <w:lang w:val="en-DE" w:eastAsia="en-DE"/>
+              <w:lang w:val="de-DE" w:eastAsia="de-DE"/>
             </w:rPr>
           </w:pPr>
-          <w:hyperlink w:anchor="_Toc116051689" w:history="1">
+          <w:hyperlink w:anchor="_Toc117174857" w:history="1">
             <w:r>
               <w:rPr>
                 <w:rStyle w:val="Hyperlink"/>
@@ -1338,7 +1267,7 @@
               <w:rPr>
                 <w:rFonts w:eastAsiaTheme="minorEastAsia"/>
                 <w:noProof/>
-                <w:lang w:val="en-DE" w:eastAsia="en-DE"/>
+                <w:lang w:val="de-DE" w:eastAsia="de-DE"/>
               </w:rPr>
               <w:tab/>
             </w:r>
@@ -1368,7 +1297,7 @@
                 <w:noProof/>
                 <w:webHidden/>
               </w:rPr>
-              <w:instrText xml:space="preserve"> PAGEREF _Toc116051689 \h </w:instrText>
+              <w:instrText xml:space="preserve"> PAGEREF _Toc117174857 \h </w:instrText>
             </w:r>
             <w:r>
               <w:rPr>
@@ -1409,10 +1338,10 @@
             <w:rPr>
               <w:rFonts w:eastAsiaTheme="minorEastAsia"/>
               <w:noProof/>
-              <w:lang w:val="en-DE" w:eastAsia="en-DE"/>
+              <w:lang w:val="de-DE" w:eastAsia="de-DE"/>
             </w:rPr>
           </w:pPr>
-          <w:hyperlink w:anchor="_Toc116051690" w:history="1">
+          <w:hyperlink w:anchor="_Toc117174858" w:history="1">
             <w:r>
               <w:rPr>
                 <w:rStyle w:val="Hyperlink"/>
@@ -1425,7 +1354,7 @@
               <w:rPr>
                 <w:rFonts w:eastAsiaTheme="minorEastAsia"/>
                 <w:noProof/>
-                <w:lang w:val="en-DE" w:eastAsia="en-DE"/>
+                <w:lang w:val="de-DE" w:eastAsia="de-DE"/>
               </w:rPr>
               <w:tab/>
             </w:r>
@@ -1456,7 +1385,7 @@
                 <w:noProof/>
                 <w:webHidden/>
               </w:rPr>
-              <w:instrText xml:space="preserve"> PAGEREF _Toc116051690 \h </w:instrText>
+              <w:instrText xml:space="preserve"> PAGEREF _Toc117174858 \h </w:instrText>
             </w:r>
             <w:r>
               <w:rPr>
@@ -1477,6 +1406,178 @@
                 <w:webHidden/>
               </w:rPr>
               <w:t>11</w:t>
+            </w:r>
+            <w:r>
+              <w:rPr>
+                <w:noProof/>
+                <w:webHidden/>
+              </w:rPr>
+              <w:fldChar w:fldCharType="end"/>
+            </w:r>
+          </w:hyperlink>
+        </w:p>
+        <w:p>
+          <w:pPr>
+            <w:pStyle w:val="TOC1"/>
+            <w:tabs>
+              <w:tab w:val="left" w:pos="440"/>
+              <w:tab w:val="right" w:leader="dot" w:pos="9016"/>
+            </w:tabs>
+            <w:rPr>
+              <w:rFonts w:eastAsiaTheme="minorEastAsia"/>
+              <w:noProof/>
+              <w:lang w:val="de-DE" w:eastAsia="de-DE"/>
+            </w:rPr>
+          </w:pPr>
+          <w:hyperlink w:anchor="_Toc117174859" w:history="1">
+            <w:r>
+              <w:rPr>
+                <w:rStyle w:val="Hyperlink"/>
+                <w:noProof/>
+              </w:rPr>
+              <w:t>5.</w:t>
+            </w:r>
+            <w:r>
+              <w:rPr>
+                <w:rFonts w:eastAsiaTheme="minorEastAsia"/>
+                <w:noProof/>
+                <w:lang w:val="de-DE" w:eastAsia="de-DE"/>
+              </w:rPr>
+              <w:tab/>
+            </w:r>
+            <w:r>
+              <w:rPr>
+                <w:rStyle w:val="Hyperlink"/>
+                <w:noProof/>
+              </w:rPr>
+              <w:t>Azure as full Identity-Provider for DoubleClue</w:t>
+            </w:r>
+            <w:r>
+              <w:rPr>
+                <w:noProof/>
+                <w:webHidden/>
+              </w:rPr>
+              <w:tab/>
+            </w:r>
+            <w:r>
+              <w:rPr>
+                <w:noProof/>
+                <w:webHidden/>
+              </w:rPr>
+              <w:fldChar w:fldCharType="begin"/>
+            </w:r>
+            <w:r>
+              <w:rPr>
+                <w:noProof/>
+                <w:webHidden/>
+              </w:rPr>
+              <w:instrText xml:space="preserve"> PAGEREF _Toc117174859 \h </w:instrText>
+            </w:r>
+            <w:r>
+              <w:rPr>
+                <w:noProof/>
+                <w:webHidden/>
+              </w:rPr>
+            </w:r>
+            <w:r>
+              <w:rPr>
+                <w:noProof/>
+                <w:webHidden/>
+              </w:rPr>
+              <w:fldChar w:fldCharType="separate"/>
+            </w:r>
+            <w:r>
+              <w:rPr>
+                <w:noProof/>
+                <w:webHidden/>
+              </w:rPr>
+              <w:t>14</w:t>
+            </w:r>
+            <w:r>
+              <w:rPr>
+                <w:noProof/>
+                <w:webHidden/>
+              </w:rPr>
+              <w:fldChar w:fldCharType="end"/>
+            </w:r>
+          </w:hyperlink>
+        </w:p>
+        <w:p>
+          <w:pPr>
+            <w:pStyle w:val="TOC2"/>
+            <w:tabs>
+              <w:tab w:val="left" w:pos="880"/>
+              <w:tab w:val="right" w:leader="dot" w:pos="9016"/>
+            </w:tabs>
+            <w:rPr>
+              <w:rFonts w:eastAsiaTheme="minorEastAsia"/>
+              <w:noProof/>
+              <w:lang w:val="de-DE" w:eastAsia="de-DE"/>
+            </w:rPr>
+          </w:pPr>
+          <w:hyperlink w:anchor="_Toc117174860" w:history="1">
+            <w:r>
+              <w:rPr>
+                <w:rStyle w:val="Hyperlink"/>
+                <w:noProof/>
+              </w:rPr>
+              <w:t>5.1</w:t>
+            </w:r>
+            <w:r>
+              <w:rPr>
+                <w:rFonts w:eastAsiaTheme="minorEastAsia"/>
+                <w:noProof/>
+                <w:lang w:val="de-DE" w:eastAsia="de-DE"/>
+              </w:rPr>
+              <w:tab/>
+            </w:r>
+            <w:r>
+              <w:rPr>
+                <w:rStyle w:val="Hyperlink"/>
+                <w:noProof/>
+              </w:rPr>
+              <w:t>Addition Configuration for the Azure App</w:t>
+            </w:r>
+            <w:r>
+              <w:rPr>
+                <w:noProof/>
+                <w:webHidden/>
+              </w:rPr>
+              <w:tab/>
+            </w:r>
+            <w:r>
+              <w:rPr>
+                <w:noProof/>
+                <w:webHidden/>
+              </w:rPr>
+              <w:fldChar w:fldCharType="begin"/>
+            </w:r>
+            <w:r>
+              <w:rPr>
+                <w:noProof/>
+                <w:webHidden/>
+              </w:rPr>
+              <w:instrText xml:space="preserve"> PAGEREF _Toc117174860 \h </w:instrText>
+            </w:r>
+            <w:r>
+              <w:rPr>
+                <w:noProof/>
+                <w:webHidden/>
+              </w:rPr>
+            </w:r>
+            <w:r>
+              <w:rPr>
+                <w:noProof/>
+                <w:webHidden/>
+              </w:rPr>
+              <w:fldChar w:fldCharType="separate"/>
+            </w:r>
+            <w:r>
+              <w:rPr>
+                <w:noProof/>
+                <w:webHidden/>
+              </w:rPr>
+              <w:t>14</w:t>
             </w:r>
             <w:r>
               <w:rPr>
@@ -1524,7 +1625,7 @@
           <w:color w:val="0C468B"/>
         </w:rPr>
       </w:pPr>
-      <w:bookmarkStart w:id="0" w:name="_Toc116051675"/>
+      <w:bookmarkStart w:id="0" w:name="_Toc117174844"/>
       <w:r>
         <w:rPr>
           <w:color w:val="005078"/>
@@ -1568,6 +1669,29 @@
       </w:r>
       <w:r>
         <w:t>.</w:t>
+      </w:r>
+      <w:r>
+        <w:t xml:space="preserve"> </w:t>
+      </w:r>
+      <w:r>
+        <w:t>G</w:t>
+      </w:r>
+      <w:r>
+        <w:t xml:space="preserve">eneral knowledge and experience with Azure is required </w:t>
+      </w:r>
+      <w:r>
+        <w:t xml:space="preserve">for the configuration. For a general instruction on how to use Microsoft Azure, please visit </w:t>
+      </w:r>
+      <w:hyperlink r:id="rId12" w:history="1">
+        <w:r>
+          <w:rPr>
+            <w:rStyle w:val="Hyperlink"/>
+          </w:rPr>
+          <w:t>https://azure.microsoft.com/en-us/get-started/</w:t>
+        </w:r>
+      </w:hyperlink>
+      <w:r>
+        <w:t xml:space="preserve">. </w:t>
       </w:r>
     </w:p>
     <w:p/>
@@ -1582,7 +1706,7 @@
           <w:color w:val="005078"/>
         </w:rPr>
       </w:pPr>
-      <w:bookmarkStart w:id="1" w:name="_Toc116051676"/>
+      <w:bookmarkStart w:id="1" w:name="_Toc117174845"/>
       <w:r>
         <w:rPr>
           <w:color w:val="005078"/>
@@ -1644,7 +1768,19 @@
           <w:rPr>
             <w:rStyle w:val="Hyperlink"/>
           </w:rPr>
-          <w:t>as User/Password Identity</w:t>
+          <w:t xml:space="preserve">as </w:t>
+        </w:r>
+        <w:r>
+          <w:rPr>
+            <w:rStyle w:val="Hyperlink"/>
+          </w:rPr>
+          <w:t xml:space="preserve">a </w:t>
+        </w:r>
+        <w:r>
+          <w:rPr>
+            <w:rStyle w:val="Hyperlink"/>
+          </w:rPr>
+          <w:t>User</w:t>
         </w:r>
         <w:r>
           <w:rPr>
@@ -1656,13 +1792,25 @@
           <w:rPr>
             <w:rStyle w:val="Hyperlink"/>
           </w:rPr>
+          <w:t>Password Identity</w:t>
+        </w:r>
+        <w:r>
+          <w:rPr>
+            <w:rStyle w:val="Hyperlink"/>
+          </w:rPr>
+          <w:t xml:space="preserve"> </w:t>
+        </w:r>
+        <w:r>
+          <w:rPr>
+            <w:rStyle w:val="Hyperlink"/>
+          </w:rPr>
           <w:t>Provider</w:t>
         </w:r>
         <w:r>
           <w:rPr>
             <w:rStyle w:val="Hyperlink"/>
           </w:rPr>
-          <w:t xml:space="preserve"> (MFA Policy done be DCEM)</w:t>
+          <w:t xml:space="preserve"> </w:t>
         </w:r>
       </w:hyperlink>
     </w:p>
@@ -1698,7 +1846,7 @@
           <w:rPr>
             <w:rStyle w:val="Hyperlink"/>
           </w:rPr>
-          <w:t>-</w:t>
+          <w:t xml:space="preserve"> </w:t>
         </w:r>
         <w:r>
           <w:rPr>
@@ -1740,25 +1888,13 @@
           <w:rPr>
             <w:rStyle w:val="Hyperlink"/>
           </w:rPr>
-          <w:t>-</w:t>
+          <w:t xml:space="preserve"> </w:t>
         </w:r>
         <w:r>
           <w:rPr>
             <w:rStyle w:val="Hyperlink"/>
           </w:rPr>
-          <w:t>P</w:t>
-        </w:r>
-        <w:r>
-          <w:rPr>
-            <w:rStyle w:val="Hyperlink"/>
-          </w:rPr>
-          <w:t>r</w:t>
-        </w:r>
-        <w:r>
-          <w:rPr>
-            <w:rStyle w:val="Hyperlink"/>
-          </w:rPr>
-          <w:t>ovider for DoubleClue</w:t>
+          <w:t>Provider for DoubleClue</w:t>
         </w:r>
       </w:hyperlink>
     </w:p>
@@ -1775,7 +1911,7 @@
       </w:pPr>
       <w:bookmarkStart w:id="2" w:name="_Resource_Owner_Password"/>
       <w:bookmarkStart w:id="3" w:name="_Azure_as_User/Password"/>
-      <w:bookmarkStart w:id="4" w:name="_Toc116051677"/>
+      <w:bookmarkStart w:id="4" w:name="_Toc117174846"/>
       <w:bookmarkEnd w:id="2"/>
       <w:bookmarkEnd w:id="3"/>
       <w:r>
@@ -1794,7 +1930,31 @@
         <w:rPr>
           <w:color w:val="005078"/>
         </w:rPr>
-        <w:t>User/Password Identity</w:t>
+        <w:t xml:space="preserve">a </w:t>
+      </w:r>
+      <w:r>
+        <w:rPr>
+          <w:color w:val="005078"/>
+        </w:rPr>
+        <w:t>User</w:t>
+      </w:r>
+      <w:r>
+        <w:rPr>
+          <w:color w:val="005078"/>
+        </w:rPr>
+        <w:t>-</w:t>
+      </w:r>
+      <w:r>
+        <w:rPr>
+          <w:color w:val="005078"/>
+        </w:rPr>
+        <w:t>Password Identity</w:t>
+      </w:r>
+      <w:r>
+        <w:rPr>
+          <w:color w:val="005078"/>
+        </w:rPr>
+        <w:t xml:space="preserve"> Provider</w:t>
       </w:r>
       <w:bookmarkEnd w:id="4"/>
     </w:p>
@@ -1815,6 +1975,9 @@
         <w:t xml:space="preserve">, </w:t>
       </w:r>
       <w:r>
+        <w:t xml:space="preserve">the </w:t>
+      </w:r>
+      <w:r>
         <w:t xml:space="preserve">DCEM </w:t>
       </w:r>
       <w:r>
@@ -1823,17 +1986,104 @@
     </w:p>
     <w:p>
       <w:r>
-        <w:t xml:space="preserve">If azure successfully verifies the user credentials, DCEM will automatically import the user into DCEM database if not yet present. User will inherit are DCME privileges form the Azure Groups he is member of.  </w:t>
-      </w:r>
-    </w:p>
-    <w:p>
-      <w:r>
-        <w:t>After Azure verification, DCEM will process the authentication policies and execute the MFA requirements as defined DCEM the policies.</w:t>
-      </w:r>
-    </w:p>
-    <w:p>
-      <w:r>
-        <w:t>Azure will not demand MFA form users, even if they are configured for MFA. MFA will be done be DCEM</w:t>
+        <w:t xml:space="preserve">If </w:t>
+      </w:r>
+      <w:r>
+        <w:t>A</w:t>
+      </w:r>
+      <w:r>
+        <w:t>zure successfully verifies the credentials</w:t>
+      </w:r>
+      <w:r>
+        <w:t xml:space="preserve"> of a user during login</w:t>
+      </w:r>
+      <w:r>
+        <w:t xml:space="preserve">, DCEM will automatically import the user into DCEM database if not yet present. </w:t>
+      </w:r>
+      <w:r>
+        <w:t xml:space="preserve">The </w:t>
+      </w:r>
+      <w:r>
+        <w:t xml:space="preserve">User will </w:t>
+      </w:r>
+      <w:r>
+        <w:t xml:space="preserve">automatically </w:t>
+      </w:r>
+      <w:r>
+        <w:t>inherit a</w:t>
+      </w:r>
+      <w:r>
+        <w:t>ll</w:t>
+      </w:r>
+      <w:r>
+        <w:t xml:space="preserve"> DC</w:t>
+      </w:r>
+      <w:r>
+        <w:t>EM</w:t>
+      </w:r>
+      <w:r>
+        <w:t xml:space="preserve"> privileges </w:t>
+      </w:r>
+      <w:r>
+        <w:t>according to</w:t>
+      </w:r>
+      <w:r>
+        <w:t xml:space="preserve"> the Azure </w:t>
+      </w:r>
+      <w:r>
+        <w:t>g</w:t>
+      </w:r>
+      <w:r>
+        <w:t xml:space="preserve">roups he is </w:t>
+      </w:r>
+      <w:r>
+        <w:t xml:space="preserve">a </w:t>
+      </w:r>
+      <w:r>
+        <w:t xml:space="preserve">member of.  </w:t>
+      </w:r>
+    </w:p>
+    <w:p>
+      <w:r>
+        <w:t>After</w:t>
+      </w:r>
+      <w:r>
+        <w:t xml:space="preserve"> the</w:t>
+      </w:r>
+      <w:r>
+        <w:t xml:space="preserve"> Azure verification, DCEM will process the authentication policies and execute the MFA requirements as defined </w:t>
+      </w:r>
+      <w:r>
+        <w:t xml:space="preserve">in the </w:t>
+      </w:r>
+      <w:r>
+        <w:t>DCEM the policies.</w:t>
+      </w:r>
+    </w:p>
+    <w:p>
+      <w:r>
+        <w:t>Azure will not demand MFA form users</w:t>
+      </w:r>
+      <w:r>
+        <w:t xml:space="preserve"> during the login in this scenario</w:t>
+      </w:r>
+      <w:r>
+        <w:t xml:space="preserve">, even if they are configured for MFA. MFA will be </w:t>
+      </w:r>
+      <w:r>
+        <w:t>handled</w:t>
+      </w:r>
+      <w:r>
+        <w:t xml:space="preserve"> b</w:t>
+      </w:r>
+      <w:r>
+        <w:t>y</w:t>
+      </w:r>
+      <w:r>
+        <w:t xml:space="preserve"> DCEM</w:t>
+      </w:r>
+      <w:r>
+        <w:t xml:space="preserve"> according to the DCEM policies.</w:t>
       </w:r>
     </w:p>
     <w:p>
@@ -1850,7 +2100,7 @@
         </w:numPr>
       </w:pPr>
       <w:bookmarkStart w:id="5" w:name="_Create_and_configure"/>
-      <w:bookmarkStart w:id="6" w:name="_Toc116051678"/>
+      <w:bookmarkStart w:id="6" w:name="_Toc117174847"/>
       <w:bookmarkEnd w:id="5"/>
       <w:r>
         <w:rPr>
@@ -1885,7 +2135,7 @@
       <w:r>
         <w:t xml:space="preserve">Log into your Global Administrator account on </w:t>
       </w:r>
-      <w:hyperlink r:id="rId9" w:history="1">
+      <w:hyperlink r:id="rId13" w:history="1">
         <w:r>
           <w:rPr>
             <w:rStyle w:val="Hyperlink"/>
@@ -1920,7 +2170,7 @@
         </w:rPr>
         <w:lastRenderedPageBreak/>
         <w:drawing>
-          <wp:anchor distT="0" distB="0" distL="114300" distR="114300" simplePos="0" relativeHeight="251670528" behindDoc="0" locked="0" layoutInCell="1" allowOverlap="1" wp14:anchorId="2AEAB2DC" wp14:editId="08DC58D9">
+          <wp:anchor distT="0" distB="0" distL="114300" distR="114300" simplePos="0" relativeHeight="251670528" behindDoc="0" locked="0" layoutInCell="1" allowOverlap="1" wp14:anchorId="2AEAB2DC" wp14:editId="71FD9FA2">
             <wp:simplePos x="0" y="0"/>
             <wp:positionH relativeFrom="column">
               <wp:posOffset>1409700</wp:posOffset>
@@ -1945,7 +2195,7 @@
                     </pic:cNvPicPr>
                   </pic:nvPicPr>
                   <pic:blipFill>
-                    <a:blip r:embed="rId10">
+                    <a:blip r:embed="rId14">
                       <a:extLst>
                         <a:ext uri="{28A0092B-C50C-407E-A947-70E740481C1C}">
                           <a14:useLocalDpi xmlns:a14="http://schemas.microsoft.com/office/drawing/2010/main" val="0"/>
@@ -2157,18 +2407,17 @@
           <w:noProof/>
           <w:lang w:val="de-DE" w:eastAsia="de-DE"/>
         </w:rPr>
-        <w:lastRenderedPageBreak/>
         <w:drawing>
-          <wp:anchor distT="0" distB="0" distL="114300" distR="114300" simplePos="0" relativeHeight="251672576" behindDoc="0" locked="0" layoutInCell="1" allowOverlap="1" wp14:anchorId="084935C8" wp14:editId="79C50E55">
+          <wp:anchor distT="0" distB="0" distL="114300" distR="114300" simplePos="0" relativeHeight="251672576" behindDoc="0" locked="0" layoutInCell="1" allowOverlap="1" wp14:anchorId="084935C8" wp14:editId="4E371E83">
             <wp:simplePos x="0" y="0"/>
             <wp:positionH relativeFrom="column">
-              <wp:posOffset>704850</wp:posOffset>
+              <wp:posOffset>801370</wp:posOffset>
             </wp:positionH>
             <wp:positionV relativeFrom="paragraph">
-              <wp:posOffset>518160</wp:posOffset>
+              <wp:posOffset>376555</wp:posOffset>
             </wp:positionV>
-            <wp:extent cx="4241165" cy="3441700"/>
-            <wp:effectExtent l="0" t="0" r="6985" b="6350"/>
+            <wp:extent cx="3962400" cy="3215005"/>
+            <wp:effectExtent l="0" t="0" r="0" b="4445"/>
             <wp:wrapTopAndBottom/>
             <wp:docPr id="2" name="Grafik 2" descr="C:\Users\kerstin.baumann\Desktop\DoubleClue\azure_view_api.PNG"/>
             <wp:cNvGraphicFramePr>
@@ -2184,7 +2433,7 @@
                     </pic:cNvPicPr>
                   </pic:nvPicPr>
                   <pic:blipFill>
-                    <a:blip r:embed="rId11">
+                    <a:blip r:embed="rId15">
                       <a:extLst>
                         <a:ext uri="{28A0092B-C50C-407E-A947-70E740481C1C}">
                           <a14:useLocalDpi xmlns:a14="http://schemas.microsoft.com/office/drawing/2010/main" val="0"/>
@@ -2199,7 +2448,7 @@
                   <pic:spPr bwMode="auto">
                     <a:xfrm>
                       <a:off x="0" y="0"/>
-                      <a:ext cx="4241165" cy="3441700"/>
+                      <a:ext cx="3962400" cy="3215005"/>
                     </a:xfrm>
                     <a:prstGeom prst="rect">
                       <a:avLst/>
@@ -2295,12 +2544,10 @@
         <w:t xml:space="preserve"> “</w:t>
       </w:r>
       <w:proofErr w:type="spellStart"/>
-      <w:proofErr w:type="gramStart"/>
       <w:r>
         <w:t>Directory.Read.All</w:t>
       </w:r>
       <w:proofErr w:type="spellEnd"/>
-      <w:proofErr w:type="gramEnd"/>
       <w:r>
         <w:t>”</w:t>
       </w:r>
@@ -2314,12 +2561,10 @@
         <w:t>nd enable “</w:t>
       </w:r>
       <w:proofErr w:type="spellStart"/>
-      <w:proofErr w:type="gramStart"/>
       <w:r>
         <w:t>User.Read.All</w:t>
       </w:r>
       <w:proofErr w:type="spellEnd"/>
-      <w:proofErr w:type="gramEnd"/>
       <w:r>
         <w:t>”. C</w:t>
       </w:r>
@@ -2344,12 +2589,10 @@
         <w:t>Choose “Add a permission” again and select “Microsoft Graph” then “Delegated permissions”. Open the item “Users” and enable “</w:t>
       </w:r>
       <w:proofErr w:type="spellStart"/>
-      <w:proofErr w:type="gramStart"/>
       <w:r>
         <w:t>User.Read.All</w:t>
       </w:r>
       <w:proofErr w:type="spellEnd"/>
-      <w:proofErr w:type="gramEnd"/>
       <w:r>
         <w:t>”. Confirm the selection with the “Add Permission”-Button at the bottom of the menu.</w:t>
       </w:r>
@@ -2449,15 +2692,69 @@
         <w:t xml:space="preserve"> Be aware that the secret is</w:t>
       </w:r>
       <w:r>
-        <w:t xml:space="preserve"> only shown once! Should it be lost, it can’t be </w:t>
-      </w:r>
-      <w:proofErr w:type="gramStart"/>
-      <w:r>
-        <w:t>restored</w:t>
-      </w:r>
-      <w:proofErr w:type="gramEnd"/>
-      <w:r>
-        <w:t xml:space="preserve"> and a new secret has to be defined.</w:t>
+        <w:t xml:space="preserve"> only shown once! Should it be lost, it can’t be restored and a new secret has to be defined.</w:t>
+      </w:r>
+    </w:p>
+    <w:p>
+      <w:pPr>
+        <w:pStyle w:val="ListParagraph"/>
+      </w:pPr>
+    </w:p>
+    <w:p>
+      <w:pPr>
+        <w:pStyle w:val="ListParagraph"/>
+        <w:numPr>
+          <w:ilvl w:val="0"/>
+          <w:numId w:val="2"/>
+        </w:numPr>
+      </w:pPr>
+      <w:r>
+        <w:t xml:space="preserve">If you intend to use Azure user-Password authentication or use DoubleClue App than you must set this setting “Treat application as public client” to “Yes”.  </w:t>
+      </w:r>
+      <w:r>
+        <w:br/>
+      </w:r>
+    </w:p>
+    <w:p>
+      <w:pPr>
+        <w:pStyle w:val="ListParagraph"/>
+      </w:pPr>
+      <w:r>
+        <w:drawing>
+          <wp:inline distT="0" distB="0" distL="0" distR="0" wp14:anchorId="3AAE1C58" wp14:editId="4991E754">
+            <wp:extent cx="5731510" cy="3108325"/>
+            <wp:effectExtent l="0" t="0" r="2540" b="0"/>
+            <wp:docPr id="3" name="Picture 3" descr="Graphical user interface, text, application&#10;&#10;Description automatically generated"/>
+            <wp:cNvGraphicFramePr>
+              <a:graphicFrameLocks xmlns:a="http://schemas.openxmlformats.org/drawingml/2006/main" noChangeAspect="1"/>
+            </wp:cNvGraphicFramePr>
+            <a:graphic xmlns:a="http://schemas.openxmlformats.org/drawingml/2006/main">
+              <a:graphicData uri="http://schemas.openxmlformats.org/drawingml/2006/picture">
+                <pic:pic xmlns:pic="http://schemas.openxmlformats.org/drawingml/2006/picture">
+                  <pic:nvPicPr>
+                    <pic:cNvPr id="3" name="Picture 3" descr="Graphical user interface, text, application&#10;&#10;Description automatically generated"/>
+                    <pic:cNvPicPr/>
+                  </pic:nvPicPr>
+                  <pic:blipFill>
+                    <a:blip r:embed="rId16"/>
+                    <a:stretch>
+                      <a:fillRect/>
+                    </a:stretch>
+                  </pic:blipFill>
+                  <pic:spPr>
+                    <a:xfrm>
+                      <a:off x="0" y="0"/>
+                      <a:ext cx="5731510" cy="3108325"/>
+                    </a:xfrm>
+                    <a:prstGeom prst="rect">
+                      <a:avLst/>
+                    </a:prstGeom>
+                  </pic:spPr>
+                </pic:pic>
+              </a:graphicData>
+            </a:graphic>
+          </wp:inline>
+        </w:drawing>
       </w:r>
     </w:p>
     <w:p/>
@@ -2476,7 +2773,7 @@
         </w:rPr>
       </w:pPr>
       <w:bookmarkStart w:id="7" w:name="_Connecting_with_DoubleClue"/>
-      <w:bookmarkStart w:id="8" w:name="_Toc116051679"/>
+      <w:bookmarkStart w:id="8" w:name="_Toc117174848"/>
       <w:bookmarkEnd w:id="7"/>
       <w:r>
         <w:rPr>
@@ -2484,7 +2781,6 @@
           <w:sz w:val="28"/>
           <w:szCs w:val="28"/>
         </w:rPr>
-        <w:lastRenderedPageBreak/>
         <w:t xml:space="preserve">Connecting </w:t>
       </w:r>
       <w:r>
@@ -2507,6 +2803,7 @@
         </w:numPr>
       </w:pPr>
       <w:r>
+        <w:lastRenderedPageBreak/>
         <w:t>Log into</w:t>
       </w:r>
       <w:r>
@@ -2611,10 +2908,7 @@
     <w:p>
       <w:pPr>
         <w:pStyle w:val="ListParagraph"/>
-        <w:numPr>
-          <w:ilvl w:val="0"/>
-          <w:numId w:val="3"/>
-        </w:numPr>
+        <w:ind w:left="360"/>
       </w:pPr>
       <w:r>
         <w:rPr>
@@ -2636,7 +2930,7 @@
                     <pic:cNvPicPr/>
                   </pic:nvPicPr>
                   <pic:blipFill>
-                    <a:blip r:embed="rId12"/>
+                    <a:blip r:embed="rId17"/>
                     <a:stretch>
                       <a:fillRect/>
                     </a:stretch>
@@ -2759,35 +3053,25 @@
         <w:rPr>
           <w:lang w:val="en-US"/>
         </w:rPr>
-        <w:t xml:space="preserve">In “Map E-Mail </w:t>
-      </w:r>
-      <w:proofErr w:type="spellStart"/>
+        <w:t>In “Map E-Mail S</w:t>
+      </w:r>
       <w:r>
         <w:rPr>
           <w:lang w:val="en-US"/>
         </w:rPr>
-        <w:t>Siffixes</w:t>
-      </w:r>
-      <w:proofErr w:type="spellEnd"/>
+        <w:t>u</w:t>
+      </w:r>
       <w:r>
         <w:rPr>
           <w:lang w:val="en-US"/>
         </w:rPr>
-        <w:t xml:space="preserve"> to this Domain” enter the domain. For </w:t>
-      </w:r>
-      <w:proofErr w:type="gramStart"/>
+        <w:t>ffixes</w:t>
+      </w:r>
       <w:r>
         <w:rPr>
           <w:lang w:val="en-US"/>
         </w:rPr>
-        <w:t>example</w:t>
-      </w:r>
-      <w:proofErr w:type="gramEnd"/>
-      <w:r>
-        <w:rPr>
-          <w:lang w:val="en-US"/>
-        </w:rPr>
-        <w:t xml:space="preserve"> if user is ‘name</w:t>
+        <w:t xml:space="preserve"> to this Domain” enter the domain. For example if user is ‘name</w:t>
       </w:r>
       <w:r>
         <w:rPr>
@@ -2876,16 +3160,34 @@
           <w:szCs w:val="28"/>
         </w:rPr>
       </w:pPr>
-      <w:bookmarkStart w:id="9" w:name="_Toc116051680"/>
+      <w:bookmarkStart w:id="9" w:name="_Toc117174849"/>
       <w:r>
         <w:rPr>
           <w:color w:val="1F4E79" w:themeColor="accent1" w:themeShade="80"/>
           <w:sz w:val="28"/>
           <w:szCs w:val="28"/>
         </w:rPr>
-        <w:t>Disabling this feature</w:t>
+        <w:t xml:space="preserve">Disabling this </w:t>
+      </w:r>
+      <w:commentRangeStart w:id="10"/>
+      <w:r>
+        <w:rPr>
+          <w:color w:val="1F4E79" w:themeColor="accent1" w:themeShade="80"/>
+          <w:sz w:val="28"/>
+          <w:szCs w:val="28"/>
+        </w:rPr>
+        <w:t>feature</w:t>
       </w:r>
       <w:bookmarkEnd w:id="9"/>
+      <w:commentRangeEnd w:id="10"/>
+      <w:r>
+        <w:rPr>
+          <w:rStyle w:val="CommentReference"/>
+          <w:rFonts w:asciiTheme="minorHAnsi" w:eastAsiaTheme="minorHAnsi" w:hAnsiTheme="minorHAnsi" w:cstheme="minorBidi"/>
+          <w:color w:val="auto"/>
+        </w:rPr>
+        <w:commentReference w:id="10"/>
+      </w:r>
     </w:p>
     <w:p/>
     <w:p>
@@ -2893,6 +3195,7 @@
         <w:t>This feature can be disabled by enabling the checkbox ‘Use Only Azure Direct Login’ in the Administration-&gt;Preferences. Default is off.</w:t>
       </w:r>
     </w:p>
+    <w:p/>
     <w:p>
       <w:pPr>
         <w:pStyle w:val="Heading2"/>
@@ -2906,7 +3209,7 @@
           <w:szCs w:val="28"/>
         </w:rPr>
       </w:pPr>
-      <w:bookmarkStart w:id="10" w:name="_Toc116051681"/>
+      <w:bookmarkStart w:id="11" w:name="_Toc117174850"/>
       <w:r>
         <w:rPr>
           <w:color w:val="1F4E79" w:themeColor="accent1" w:themeShade="80"/>
@@ -2916,19 +3219,57 @@
         <w:lastRenderedPageBreak/>
         <w:t>Importing Azure Users to DoubleClue</w:t>
       </w:r>
-      <w:bookmarkEnd w:id="10"/>
+      <w:bookmarkEnd w:id="11"/>
     </w:p>
     <w:p/>
     <w:p>
       <w:r>
-        <w:t>Administrator may import users form azure to DCEM. But this isn’t necessarily at all. As users are automatically imported in DCEM if they are successful login in with user credentials.</w:t>
-      </w:r>
-    </w:p>
-    <w:p>
-      <w:r>
-        <w:br w:type="page"/>
-      </w:r>
-    </w:p>
+        <w:t>Administrator</w:t>
+      </w:r>
+      <w:r>
+        <w:t>s can</w:t>
+      </w:r>
+      <w:r>
+        <w:t xml:space="preserve"> import users</w:t>
+      </w:r>
+      <w:r>
+        <w:t xml:space="preserve"> manually</w:t>
+      </w:r>
+      <w:r>
+        <w:t xml:space="preserve"> form azure to DCEM</w:t>
+      </w:r>
+      <w:r>
+        <w:t>,</w:t>
+      </w:r>
+      <w:r>
+        <w:t xml:space="preserve"> </w:t>
+      </w:r>
+      <w:r>
+        <w:t>but it</w:t>
+      </w:r>
+      <w:r>
+        <w:t xml:space="preserve"> isn’t necessar</w:t>
+      </w:r>
+      <w:r>
+        <w:t>y a</w:t>
+      </w:r>
+      <w:r>
+        <w:t xml:space="preserve">s users </w:t>
+      </w:r>
+      <w:r>
+        <w:t>will be</w:t>
+      </w:r>
+      <w:r>
+        <w:t xml:space="preserve"> automatically imported in DCEM if they are </w:t>
+      </w:r>
+      <w:r>
+        <w:t>successfully</w:t>
+      </w:r>
+      <w:r>
+        <w:t xml:space="preserve"> login in with user credentials.</w:t>
+      </w:r>
+    </w:p>
+    <w:p/>
     <w:p/>
     <w:p>
       <w:pPr>
@@ -2938,9 +3279,9 @@
           <w:numId w:val="1"/>
         </w:numPr>
       </w:pPr>
-      <w:bookmarkStart w:id="11" w:name="_Configure_Azure_as"/>
-      <w:bookmarkStart w:id="12" w:name="_Toc116051682"/>
-      <w:bookmarkEnd w:id="11"/>
+      <w:bookmarkStart w:id="12" w:name="_Configure_Azure_as"/>
+      <w:bookmarkStart w:id="13" w:name="_Toc117174851"/>
+      <w:bookmarkEnd w:id="12"/>
       <w:r>
         <w:rPr>
           <w:color w:val="005078"/>
@@ -2953,39 +3294,76 @@
         </w:rPr>
         <w:t>Azure as a Service Provider Hybrid with Active Directory</w:t>
       </w:r>
-      <w:bookmarkEnd w:id="12"/>
+      <w:bookmarkEnd w:id="13"/>
     </w:p>
     <w:p/>
     <w:p>
       <w:r>
-        <w:t>In this scenario DCEM will verify the user credentials with on premisses Active-Directory and applies its MFA policies.</w:t>
-      </w:r>
-    </w:p>
-    <w:p>
-      <w:r>
-        <w:t xml:space="preserve">DoubleClue will also applies its MFA policies for all other Azure Apps like Outlook, Teams, Office 365 </w:t>
-      </w:r>
-      <w:proofErr w:type="gramStart"/>
-      <w:r>
-        <w:t>etc..</w:t>
-      </w:r>
-      <w:proofErr w:type="gramEnd"/>
-      <w:r>
-        <w:t xml:space="preserve"> For this you </w:t>
-      </w:r>
-      <w:proofErr w:type="gramStart"/>
-      <w:r>
-        <w:t>have to</w:t>
-      </w:r>
-      <w:proofErr w:type="gramEnd"/>
-      <w:r>
-        <w:t xml:space="preserve"> add a federated Domain for Azure.</w:t>
+        <w:t>In this scenario</w:t>
+      </w:r>
+      <w:r>
+        <w:t>,</w:t>
+      </w:r>
+      <w:r>
+        <w:t xml:space="preserve"> DCEM will verify the user credentials</w:t>
+      </w:r>
+      <w:r>
+        <w:t xml:space="preserve"> from</w:t>
+      </w:r>
+      <w:r>
+        <w:t xml:space="preserve"> </w:t>
+      </w:r>
+      <w:r>
+        <w:t xml:space="preserve">an </w:t>
+      </w:r>
+      <w:r>
+        <w:t>on premisses Active</w:t>
+      </w:r>
+      <w:r>
+        <w:t xml:space="preserve"> </w:t>
+      </w:r>
+      <w:r>
+        <w:t xml:space="preserve">Directory and applies </w:t>
+      </w:r>
+      <w:commentRangeStart w:id="14"/>
+      <w:r>
+        <w:t xml:space="preserve">its </w:t>
+      </w:r>
+      <w:commentRangeEnd w:id="14"/>
+      <w:r>
+        <w:rPr>
+          <w:rStyle w:val="CommentReference"/>
+        </w:rPr>
+        <w:commentReference w:id="14"/>
+      </w:r>
+      <w:r>
+        <w:t>MFA policies.</w:t>
+      </w:r>
+    </w:p>
+    <w:p>
+      <w:r>
+        <w:t xml:space="preserve">DoubleClue will also applies its MFA policies </w:t>
+      </w:r>
+      <w:r>
+        <w:t>to</w:t>
+      </w:r>
+      <w:r>
+        <w:t xml:space="preserve"> all other Azure Apps like Outlook, Teams, Office 365 etc. </w:t>
+      </w:r>
+      <w:r>
+        <w:t xml:space="preserve">To configure this scenario, </w:t>
+      </w:r>
+      <w:r>
+        <w:t>you have to add a federated Domain for Azure.</w:t>
       </w:r>
     </w:p>
     <w:p/>
     <w:p>
       <w:r>
-        <w:t>With federated Domain</w:t>
+        <w:t>With</w:t>
+      </w:r>
+      <w:r>
+        <w:t>in the federation</w:t>
       </w:r>
       <w:r>
         <w:t>,</w:t>
@@ -3036,7 +3414,7 @@
                     <pic:cNvPicPr/>
                   </pic:nvPicPr>
                   <pic:blipFill>
-                    <a:blip r:embed="rId13"/>
+                    <a:blip r:embed="rId22"/>
                     <a:stretch>
                       <a:fillRect/>
                     </a:stretch>
@@ -3106,7 +3484,7 @@
           <w:szCs w:val="28"/>
         </w:rPr>
       </w:pPr>
-      <w:bookmarkStart w:id="13" w:name="_Toc116051683"/>
+      <w:bookmarkStart w:id="15" w:name="_Toc117174852"/>
       <w:r>
         <w:rPr>
           <w:color w:val="1F4E79" w:themeColor="accent1" w:themeShade="80"/>
@@ -3131,7 +3509,7 @@
         </w:rPr>
         <w:t>Domain</w:t>
       </w:r>
-      <w:bookmarkEnd w:id="13"/>
+      <w:bookmarkEnd w:id="15"/>
     </w:p>
     <w:p/>
     <w:p>
@@ -3143,6 +3521,7 @@
         </w:numPr>
       </w:pPr>
       <w:r>
+        <w:lastRenderedPageBreak/>
         <w:t xml:space="preserve">The primary domain “tenant.onmicrosoft.com” cannot be configured for federation.  </w:t>
       </w:r>
       <w:r>
@@ -3188,18 +3567,10 @@
         </w:numPr>
       </w:pPr>
       <w:r>
-        <w:t xml:space="preserve">Once a domain is federated, the users </w:t>
-      </w:r>
-      <w:proofErr w:type="gramStart"/>
-      <w:r>
-        <w:t>have</w:t>
-      </w:r>
-      <w:r>
-        <w:t xml:space="preserve"> to</w:t>
-      </w:r>
-      <w:proofErr w:type="gramEnd"/>
-      <w:r>
-        <w:t xml:space="preserve"> be synchronized with Active </w:t>
+        <w:t>Once a domain is federated, the users have</w:t>
+      </w:r>
+      <w:r>
+        <w:t xml:space="preserve"> to be synchronized with Active </w:t>
       </w:r>
       <w:r>
         <w:t>Directory or other Identity</w:t>
@@ -3237,7 +3608,7 @@
           <w:szCs w:val="28"/>
         </w:rPr>
       </w:pPr>
-      <w:bookmarkStart w:id="14" w:name="_Toc116051684"/>
+      <w:bookmarkStart w:id="16" w:name="_Toc117174853"/>
       <w:r>
         <w:rPr>
           <w:color w:val="1F4E79" w:themeColor="accent1" w:themeShade="80"/>
@@ -3254,12 +3625,12 @@
         </w:rPr>
         <w:t xml:space="preserve"> DoubleClue for Azure</w:t>
       </w:r>
-      <w:bookmarkEnd w:id="14"/>
+      <w:bookmarkEnd w:id="16"/>
     </w:p>
     <w:p/>
     <w:p>
-      <w:bookmarkStart w:id="15" w:name="_Configure_DoubleClue_for"/>
-      <w:bookmarkEnd w:id="15"/>
+      <w:bookmarkStart w:id="17" w:name="_Configure_DoubleClue_for"/>
+      <w:bookmarkEnd w:id="17"/>
       <w:r>
         <w:t>DoubleClue comes with a preconfigured Azure metadata.</w:t>
       </w:r>
@@ -3342,7 +3713,6 @@
         <w:t>elect SP Configuration “Microsoft Azure”</w:t>
       </w:r>
     </w:p>
-    <w:p/>
     <w:p>
       <w:pPr>
         <w:pStyle w:val="ListParagraph"/>
@@ -3379,7 +3749,7 @@
           <w:szCs w:val="28"/>
         </w:rPr>
       </w:pPr>
-      <w:bookmarkStart w:id="16" w:name="_Toc116051685"/>
+      <w:bookmarkStart w:id="18" w:name="_Toc117174854"/>
       <w:r>
         <w:rPr>
           <w:color w:val="1F4E79" w:themeColor="accent1" w:themeShade="80"/>
@@ -3396,7 +3766,7 @@
         </w:rPr>
         <w:t xml:space="preserve"> the DoubleClue metadata</w:t>
       </w:r>
-      <w:bookmarkEnd w:id="16"/>
+      <w:bookmarkEnd w:id="18"/>
     </w:p>
     <w:p/>
     <w:p>
@@ -3467,11 +3837,31 @@
           <w:b/>
           <w:bCs/>
         </w:rPr>
-        <w:t>Logon-URL</w:t>
+        <w:t>Logon</w:t>
+      </w:r>
+      <w:r>
+        <w:rPr>
+          <w:b/>
+          <w:bCs/>
+        </w:rPr>
+        <w:t xml:space="preserve"> </w:t>
+      </w:r>
+      <w:r>
+        <w:rPr>
+          <w:b/>
+          <w:bCs/>
+        </w:rPr>
+        <w:t>URL</w:t>
       </w:r>
       <w:r>
         <w:br/>
-        <w:t>The host name of the Logon-URL is configured in</w:t>
+        <w:t>The host name of the Logon</w:t>
+      </w:r>
+      <w:r>
+        <w:t xml:space="preserve"> </w:t>
+      </w:r>
+      <w:r>
+        <w:t>URL is configured in</w:t>
       </w:r>
       <w:r>
         <w:t xml:space="preserve"> DCEM</w:t>
@@ -3537,7 +3927,7 @@
         </w:rPr>
         <w:t xml:space="preserve"> </w:t>
       </w:r>
-      <w:hyperlink r:id="rId14" w:history="1">
+      <w:hyperlink r:id="rId23" w:history="1">
         <w:r>
           <w:rPr>
             <w:rStyle w:val="Hyperlink"/>
@@ -3588,7 +3978,13 @@
         <w:t xml:space="preserve"> example</w:t>
       </w:r>
       <w:r>
-        <w:t>, the login URL would be</w:t>
+        <w:t>, the log</w:t>
+      </w:r>
+      <w:r>
+        <w:t>o</w:t>
+      </w:r>
+      <w:r>
+        <w:t>n URL would be</w:t>
       </w:r>
       <w:r>
         <w:rPr>
@@ -3596,7 +3992,7 @@
         </w:rPr>
         <w:t xml:space="preserve"> </w:t>
       </w:r>
-      <w:hyperlink r:id="rId15" w:history="1">
+      <w:hyperlink r:id="rId24" w:history="1">
         <w:r>
           <w:rPr>
             <w:rStyle w:val="Hyperlink"/>
@@ -3627,15 +4023,7 @@
         <w:br/>
       </w:r>
       <w:r>
-        <w:t xml:space="preserve">Each SAML entity (service providers and identity providers) possess an Entity ID. It is a globally unique identifier exchanged during the software configuration to federate DCEM with Microsoft Azure domains. The entity ID can be defined in DCEM under SAML -&gt; Preferences. You can choose it freely </w:t>
-      </w:r>
-      <w:proofErr w:type="gramStart"/>
-      <w:r>
-        <w:t>as long as</w:t>
-      </w:r>
-      <w:proofErr w:type="gramEnd"/>
-      <w:r>
-        <w:t xml:space="preserve"> it is unique.</w:t>
+        <w:t>Each SAML entity (service providers and identity providers) possess an Entity ID. It is a globally unique identifier exchanged during the software configuration to federate DCEM with Microsoft Azure domains. The entity ID can be defined in DCEM under SAML -&gt; Preferences. You can choose it freely as long as it is unique.</w:t>
       </w:r>
     </w:p>
     <w:p>
@@ -3690,13 +4078,14 @@
           <w:szCs w:val="28"/>
         </w:rPr>
       </w:pPr>
-      <w:bookmarkStart w:id="17" w:name="_Toc116051686"/>
+      <w:bookmarkStart w:id="19" w:name="_Toc117174855"/>
       <w:r>
         <w:rPr>
           <w:color w:val="1F4E79" w:themeColor="accent1" w:themeShade="80"/>
           <w:sz w:val="28"/>
           <w:szCs w:val="28"/>
         </w:rPr>
+        <w:lastRenderedPageBreak/>
         <w:t>Configuring the Azure Domain</w:t>
       </w:r>
       <w:r>
@@ -3724,7 +4113,7 @@
         </w:rPr>
         <w:t>Powershell</w:t>
       </w:r>
-      <w:bookmarkEnd w:id="17"/>
+      <w:bookmarkEnd w:id="19"/>
       <w:proofErr w:type="spellEnd"/>
     </w:p>
     <w:p>
@@ -3824,7 +4213,7 @@
         </w:rPr>
         <w:t>download the </w:t>
       </w:r>
-      <w:hyperlink r:id="rId16">
+      <w:hyperlink r:id="rId25">
         <w:r>
           <w:rPr>
             <w:rStyle w:val="Hyperlink"/>
@@ -3846,25 +4235,19 @@
       </w:r>
     </w:p>
     <w:p>
-      <w:pPr>
-        <w:pStyle w:val="Heading2"/>
-        <w:ind w:left="674"/>
-      </w:pPr>
-      <w:bookmarkStart w:id="18" w:name="_Toc116051687"/>
       <w:r>
         <w:rPr>
           <w:noProof/>
           <w:lang w:val="de-DE" w:eastAsia="de-DE"/>
         </w:rPr>
-        <w:lastRenderedPageBreak/>
         <w:drawing>
-          <wp:anchor distT="0" distB="0" distL="114300" distR="114300" simplePos="0" relativeHeight="251679744" behindDoc="1" locked="0" layoutInCell="1" allowOverlap="1" wp14:anchorId="38DBAD38" wp14:editId="5E911323">
+          <wp:anchor distT="0" distB="0" distL="114300" distR="114300" simplePos="0" relativeHeight="251679744" behindDoc="1" locked="0" layoutInCell="1" allowOverlap="1" wp14:anchorId="38DBAD38" wp14:editId="79B1F9A0">
             <wp:simplePos x="0" y="0"/>
             <wp:positionH relativeFrom="column">
-              <wp:posOffset>104775</wp:posOffset>
+              <wp:posOffset>-8255</wp:posOffset>
             </wp:positionH>
             <wp:positionV relativeFrom="paragraph">
-              <wp:posOffset>275590</wp:posOffset>
+              <wp:posOffset>154940</wp:posOffset>
             </wp:positionV>
             <wp:extent cx="179705" cy="179705"/>
             <wp:effectExtent l="0" t="0" r="0" b="0"/>
@@ -3883,7 +4266,7 @@
                     </pic:cNvPicPr>
                   </pic:nvPicPr>
                   <pic:blipFill>
-                    <a:blip r:embed="rId17" cstate="print">
+                    <a:blip r:embed="rId26" cstate="print">
                       <a:extLst>
                         <a:ext uri="{28A0092B-C50C-407E-A947-70E740481C1C}">
                           <a14:useLocalDpi xmlns:a14="http://schemas.microsoft.com/office/drawing/2010/main" val="0"/>
@@ -3921,35 +4304,20 @@
         </w:drawing>
       </w:r>
       <w:r>
-        <w:rPr>
-          <w:rFonts w:asciiTheme="minorHAnsi" w:hAnsiTheme="minorHAnsi" w:cstheme="minorHAnsi"/>
-          <w:color w:val="171717" w:themeColor="background2" w:themeShade="1A"/>
-          <w:sz w:val="22"/>
-          <w:szCs w:val="22"/>
-        </w:rPr>
         <w:t xml:space="preserve">The code sample in this chapter is meant for administrators who want to federate only one Azure domain with DCEM. If you want to federate several Azure domains with DCEM, please check the further instructions in chapter </w:t>
       </w:r>
       <w:hyperlink w:anchor="_Federating_multiple_Azure" w:history="1">
         <w:r>
           <w:rPr>
             <w:rStyle w:val="Hyperlink"/>
-            <w:rFonts w:asciiTheme="minorHAnsi" w:hAnsiTheme="minorHAnsi" w:cstheme="minorHAnsi"/>
-            <w:sz w:val="22"/>
-            <w:szCs w:val="22"/>
+            <w:rFonts w:cstheme="minorHAnsi"/>
           </w:rPr>
           <w:t>4.7 Federating multiple Azure Domains with one DCEM Cluster</w:t>
         </w:r>
       </w:hyperlink>
       <w:r>
-        <w:rPr>
-          <w:rFonts w:asciiTheme="minorHAnsi" w:hAnsiTheme="minorHAnsi" w:cstheme="minorHAnsi"/>
-          <w:color w:val="171717" w:themeColor="background2" w:themeShade="1A"/>
-          <w:sz w:val="22"/>
-          <w:szCs w:val="22"/>
-        </w:rPr>
         <w:t>.</w:t>
       </w:r>
-      <w:bookmarkEnd w:id="18"/>
     </w:p>
     <w:p>
       <w:pPr>
@@ -4096,23 +4464,7 @@
           <w:rFonts w:cstheme="minorHAnsi"/>
           <w:color w:val="171717" w:themeColor="background2" w:themeShade="1A"/>
         </w:rPr>
-        <w:t xml:space="preserve"> to federate the </w:t>
-      </w:r>
-      <w:proofErr w:type="gramStart"/>
-      <w:r>
-        <w:rPr>
-          <w:rFonts w:cstheme="minorHAnsi"/>
-          <w:color w:val="171717" w:themeColor="background2" w:themeShade="1A"/>
-        </w:rPr>
-        <w:t>azure</w:t>
-      </w:r>
-      <w:proofErr w:type="gramEnd"/>
-      <w:r>
-        <w:rPr>
-          <w:rFonts w:cstheme="minorHAnsi"/>
-          <w:color w:val="171717" w:themeColor="background2" w:themeShade="1A"/>
-        </w:rPr>
-        <w:t xml:space="preserve"> Domain.</w:t>
+        <w:t xml:space="preserve"> to federate the azure Domain.</w:t>
       </w:r>
       <w:r>
         <w:rPr>
@@ -4151,6 +4503,7 @@
           <w:noProof/>
           <w:lang w:val="de-DE" w:eastAsia="de-DE"/>
         </w:rPr>
+        <w:lastRenderedPageBreak/>
         <mc:AlternateContent>
           <mc:Choice Requires="wps">
             <w:drawing>
@@ -4339,7 +4692,7 @@
                               </w:rPr>
                               <w:t>“</w:t>
                             </w:r>
-                            <w:hyperlink r:id="rId18" w:history="1">
+                            <w:hyperlink r:id="rId27" w:history="1">
                               <w:r>
                                 <w:rPr>
                                   <w:rStyle w:val="Hyperlink"/>
@@ -4399,7 +4752,7 @@
                               </w:rPr>
                               <w:t>“</w:t>
                             </w:r>
-                            <w:hyperlink r:id="rId19" w:history="1">
+                            <w:hyperlink r:id="rId28" w:history="1">
                               <w:r>
                                 <w:rPr>
                                   <w:rStyle w:val="Hyperlink"/>
@@ -5074,7 +5427,7 @@
                         </w:rPr>
                         <w:t>“</w:t>
                       </w:r>
-                      <w:hyperlink r:id="rId20" w:history="1">
+                      <w:hyperlink r:id="rId29" w:history="1">
                         <w:r>
                           <w:rPr>
                             <w:rStyle w:val="Hyperlink"/>
@@ -5134,7 +5487,7 @@
                         </w:rPr>
                         <w:t>“</w:t>
                       </w:r>
-                      <w:hyperlink r:id="rId21" w:history="1">
+                      <w:hyperlink r:id="rId30" w:history="1">
                         <w:r>
                           <w:rPr>
                             <w:rStyle w:val="Hyperlink"/>
@@ -5704,7 +6057,6 @@
           <w:noProof/>
           <w:color w:val="000000" w:themeColor="text1"/>
         </w:rPr>
-        <w:lastRenderedPageBreak/>
         <w:t>FederationBrandName</w:t>
       </w:r>
       <w:r>
@@ -5728,15 +6080,7 @@
       </w:r>
       <w:proofErr w:type="spellEnd"/>
       <w:r>
-        <w:t xml:space="preserve"> the name of the string value shown to users when signing </w:t>
-      </w:r>
-      <w:proofErr w:type="gramStart"/>
-      <w:r>
-        <w:t>in to</w:t>
-      </w:r>
-      <w:proofErr w:type="gramEnd"/>
-      <w:r>
-        <w:t xml:space="preserve"> Azure Active Directory services. We recommend that customers use something that is familiar to them, like their company name</w:t>
+        <w:t xml:space="preserve"> the name of the string value shown to users when signing in to Azure Active Directory services. We recommend that customers use something that is familiar to them, like their company name</w:t>
       </w:r>
     </w:p>
     <w:p>
@@ -5925,6 +6269,7 @@
           <w:b/>
           <w:lang w:val="en-US"/>
         </w:rPr>
+        <w:lastRenderedPageBreak/>
         <w:t>Samlp</w:t>
       </w:r>
       <w:proofErr w:type="spellEnd"/>
@@ -5988,7 +6333,6 @@
         <w:t xml:space="preserve"> -</w:t>
       </w:r>
       <w:proofErr w:type="spellStart"/>
-      <w:proofErr w:type="gramStart"/>
       <w:r>
         <w:rPr>
           <w:rFonts w:eastAsia="Segoe UI" w:cstheme="minorHAnsi"/>
@@ -6033,7 +6377,6 @@
         <w:t>“</w:t>
       </w:r>
       <w:proofErr w:type="spellStart"/>
-      <w:proofErr w:type="gramEnd"/>
       <w:r>
         <w:rPr>
           <w:rFonts w:ascii="Lucida Console" w:hAnsi="Lucida Console"/>
@@ -6170,7 +6513,7 @@
           <w:lang w:val="en-US"/>
         </w:rPr>
       </w:pPr>
-      <w:hyperlink r:id="rId22" w:anchor="configuring-a-domain-in-your-azure-ad-directory-for-federation">
+      <w:hyperlink r:id="rId31" w:anchor="configuring-a-domain-in-your-azure-ad-directory-for-federation">
         <w:r>
           <w:rPr>
             <w:rStyle w:val="Hyperlink"/>
@@ -6182,7 +6525,7 @@
       </w:hyperlink>
     </w:p>
     <w:p>
-      <w:hyperlink r:id="rId23">
+      <w:hyperlink r:id="rId32">
         <w:r>
           <w:rPr>
             <w:rStyle w:val="Hyperlink"/>
@@ -6272,7 +6615,7 @@
           <w:szCs w:val="28"/>
         </w:rPr>
       </w:pPr>
-      <w:bookmarkStart w:id="19" w:name="_Toc116051688"/>
+      <w:bookmarkStart w:id="20" w:name="_Toc117174856"/>
       <w:r>
         <w:rPr>
           <w:color w:val="1F4E79" w:themeColor="accent1" w:themeShade="80"/>
@@ -6281,7 +6624,7 @@
         </w:rPr>
         <w:t>Users in federated Domain</w:t>
       </w:r>
-      <w:bookmarkEnd w:id="19"/>
+      <w:bookmarkEnd w:id="20"/>
     </w:p>
     <w:p/>
     <w:p>
@@ -6322,7 +6665,7 @@
         </w:rPr>
         <w:t>For more detailed information, see </w:t>
       </w:r>
-      <w:hyperlink r:id="rId24" w:history="1">
+      <w:hyperlink r:id="rId33" w:history="1">
         <w:r>
           <w:rPr>
             <w:rStyle w:val="Hyperlink"/>
@@ -6459,27 +6802,7 @@
           <w:sz w:val="22"/>
           <w:szCs w:val="22"/>
         </w:rPr>
-        <w:t xml:space="preserve"> cmdlet can be used to create a new user in Microsoft Azure Active Directory. </w:t>
-      </w:r>
-      <w:proofErr w:type="gramStart"/>
-      <w:r>
-        <w:rPr>
-          <w:rFonts w:asciiTheme="minorHAnsi" w:hAnsiTheme="minorHAnsi" w:cstheme="minorHAnsi"/>
-          <w:color w:val="171717" w:themeColor="background2" w:themeShade="1A"/>
-          <w:sz w:val="22"/>
-          <w:szCs w:val="22"/>
-        </w:rPr>
-        <w:t>In order for</w:t>
-      </w:r>
-      <w:proofErr w:type="gramEnd"/>
-      <w:r>
-        <w:rPr>
-          <w:rFonts w:asciiTheme="minorHAnsi" w:hAnsiTheme="minorHAnsi" w:cstheme="minorHAnsi"/>
-          <w:color w:val="171717" w:themeColor="background2" w:themeShade="1A"/>
-          <w:sz w:val="22"/>
-          <w:szCs w:val="22"/>
-        </w:rPr>
-        <w:t xml:space="preserve"> this to have access to services, it must have a license (via the </w:t>
+        <w:t xml:space="preserve"> cmdlet can be used to create a new user in Microsoft Azure Active Directory. In order for this to have access to services, it must have a license (via the </w:t>
       </w:r>
       <w:proofErr w:type="spellStart"/>
       <w:r>
@@ -6560,7 +6883,6 @@
           <w:rFonts w:cstheme="minorHAnsi"/>
           <w:color w:val="171717" w:themeColor="background2" w:themeShade="1A"/>
         </w:rPr>
-        <w:lastRenderedPageBreak/>
         <w:t xml:space="preserve">Connect to your Azure AD Directory as a </w:t>
       </w:r>
       <w:r>
@@ -7255,6 +7577,7 @@
           <w:szCs w:val="22"/>
           <w:bdr w:val="none" w:sz="0" w:space="0" w:color="auto" w:frame="1"/>
         </w:rPr>
+        <w:lastRenderedPageBreak/>
         <w:t xml:space="preserve"> </w:t>
       </w:r>
       <w:r>
@@ -7301,9 +7624,81 @@
           <w:szCs w:val="22"/>
           <w:bdr w:val="none" w:sz="0" w:space="0" w:color="auto" w:frame="1"/>
         </w:rPr>
-        <w:t>"samlp2</w:t>
-      </w:r>
-      <w:proofErr w:type="gramStart"/>
+        <w:t>"samlp2test:ENTERPRISEPACK"</w:t>
+      </w:r>
+      <w:r>
+        <w:rPr>
+          <w:rStyle w:val="HTMLCode"/>
+          <w:rFonts w:asciiTheme="minorHAnsi" w:hAnsiTheme="minorHAnsi" w:cstheme="minorHAnsi"/>
+          <w:color w:val="171717"/>
+          <w:sz w:val="22"/>
+          <w:szCs w:val="22"/>
+          <w:bdr w:val="none" w:sz="0" w:space="0" w:color="auto" w:frame="1"/>
+        </w:rPr>
+        <w:t xml:space="preserve"> </w:t>
+      </w:r>
+    </w:p>
+    <w:p>
+      <w:pPr>
+        <w:pStyle w:val="HTMLPreformatted"/>
+        <w:shd w:val="clear" w:color="auto" w:fill="FFFFFF"/>
+        <w:spacing w:line="285" w:lineRule="atLeast"/>
+        <w:ind w:left="570"/>
+        <w:rPr>
+          <w:rStyle w:val="HTMLCode"/>
+          <w:rFonts w:asciiTheme="minorHAnsi" w:hAnsiTheme="minorHAnsi" w:cstheme="minorHAnsi"/>
+          <w:color w:val="171717"/>
+          <w:sz w:val="22"/>
+          <w:szCs w:val="22"/>
+          <w:bdr w:val="none" w:sz="0" w:space="0" w:color="auto" w:frame="1"/>
+        </w:rPr>
+      </w:pPr>
+      <w:r>
+        <w:rPr>
+          <w:rStyle w:val="HTMLCode"/>
+          <w:rFonts w:asciiTheme="minorHAnsi" w:hAnsiTheme="minorHAnsi" w:cstheme="minorHAnsi"/>
+          <w:color w:val="171717"/>
+          <w:sz w:val="22"/>
+          <w:szCs w:val="22"/>
+          <w:bdr w:val="none" w:sz="0" w:space="0" w:color="auto" w:frame="1"/>
+        </w:rPr>
+        <w:t xml:space="preserve"> </w:t>
+      </w:r>
+      <w:r>
+        <w:rPr>
+          <w:rStyle w:val="hljs-parameter"/>
+          <w:rFonts w:asciiTheme="minorHAnsi" w:hAnsiTheme="minorHAnsi" w:cstheme="minorHAnsi"/>
+          <w:color w:val="007D9A"/>
+          <w:sz w:val="22"/>
+          <w:szCs w:val="22"/>
+          <w:bdr w:val="none" w:sz="0" w:space="0" w:color="auto" w:frame="1"/>
+        </w:rPr>
+        <w:t xml:space="preserve"> -</w:t>
+      </w:r>
+      <w:proofErr w:type="spellStart"/>
+      <w:r>
+        <w:rPr>
+          <w:rStyle w:val="hljs-parameter"/>
+          <w:rFonts w:asciiTheme="minorHAnsi" w:hAnsiTheme="minorHAnsi" w:cstheme="minorHAnsi"/>
+          <w:color w:val="007D9A"/>
+          <w:sz w:val="22"/>
+          <w:szCs w:val="22"/>
+          <w:bdr w:val="none" w:sz="0" w:space="0" w:color="auto" w:frame="1"/>
+        </w:rPr>
+        <w:t>UsageLocation</w:t>
+      </w:r>
+      <w:proofErr w:type="spellEnd"/>
+      <w:r>
+        <w:rPr>
+          <w:rStyle w:val="HTMLCode"/>
+          <w:rFonts w:asciiTheme="minorHAnsi" w:hAnsiTheme="minorHAnsi" w:cstheme="minorHAnsi"/>
+          <w:color w:val="171717"/>
+          <w:sz w:val="22"/>
+          <w:szCs w:val="22"/>
+          <w:bdr w:val="none" w:sz="0" w:space="0" w:color="auto" w:frame="1"/>
+        </w:rPr>
+        <w:t xml:space="preserve"> </w:t>
+      </w:r>
       <w:r>
         <w:rPr>
           <w:rStyle w:val="hljs-string"/>
@@ -7313,19 +7708,7 @@
           <w:szCs w:val="22"/>
           <w:bdr w:val="none" w:sz="0" w:space="0" w:color="auto" w:frame="1"/>
         </w:rPr>
-        <w:t>test:ENTERPRISEPACK</w:t>
-      </w:r>
-      <w:proofErr w:type="gramEnd"/>
-      <w:r>
-        <w:rPr>
-          <w:rStyle w:val="hljs-string"/>
-          <w:rFonts w:asciiTheme="minorHAnsi" w:hAnsiTheme="minorHAnsi" w:cstheme="minorHAnsi"/>
-          <w:color w:val="A31515"/>
-          <w:sz w:val="22"/>
-          <w:szCs w:val="22"/>
-          <w:bdr w:val="none" w:sz="0" w:space="0" w:color="auto" w:frame="1"/>
-        </w:rPr>
-        <w:t>"</w:t>
+        <w:t>"DE"</w:t>
       </w:r>
       <w:r>
         <w:rPr>
@@ -7354,141 +7737,57 @@
           <w:bdr w:val="none" w:sz="0" w:space="0" w:color="auto" w:frame="1"/>
         </w:rPr>
       </w:pPr>
-      <w:r>
-        <w:rPr>
-          <w:rStyle w:val="HTMLCode"/>
+    </w:p>
+    <w:p>
+      <w:pPr>
+        <w:pStyle w:val="NormalWeb"/>
+        <w:shd w:val="clear" w:color="auto" w:fill="FFFFFF"/>
+        <w:rPr>
           <w:rFonts w:asciiTheme="minorHAnsi" w:hAnsiTheme="minorHAnsi" w:cstheme="minorHAnsi"/>
           <w:color w:val="171717"/>
           <w:sz w:val="22"/>
           <w:szCs w:val="22"/>
-          <w:bdr w:val="none" w:sz="0" w:space="0" w:color="auto" w:frame="1"/>
-        </w:rPr>
-        <w:t xml:space="preserve"> </w:t>
-      </w:r>
-      <w:r>
-        <w:rPr>
-          <w:rStyle w:val="hljs-parameter"/>
-          <w:rFonts w:asciiTheme="minorHAnsi" w:hAnsiTheme="minorHAnsi" w:cstheme="minorHAnsi"/>
-          <w:color w:val="007D9A"/>
-          <w:sz w:val="22"/>
-          <w:szCs w:val="22"/>
-          <w:bdr w:val="none" w:sz="0" w:space="0" w:color="auto" w:frame="1"/>
-        </w:rPr>
-        <w:t xml:space="preserve"> -</w:t>
-      </w:r>
-      <w:proofErr w:type="spellStart"/>
-      <w:r>
-        <w:rPr>
-          <w:rStyle w:val="hljs-parameter"/>
-          <w:rFonts w:asciiTheme="minorHAnsi" w:hAnsiTheme="minorHAnsi" w:cstheme="minorHAnsi"/>
-          <w:color w:val="007D9A"/>
-          <w:sz w:val="22"/>
-          <w:szCs w:val="22"/>
-          <w:bdr w:val="none" w:sz="0" w:space="0" w:color="auto" w:frame="1"/>
-        </w:rPr>
-        <w:t>UsageLocation</w:t>
-      </w:r>
-      <w:proofErr w:type="spellEnd"/>
-      <w:r>
-        <w:rPr>
-          <w:rStyle w:val="HTMLCode"/>
+        </w:rPr>
+      </w:pPr>
+      <w:r>
+        <w:rPr>
           <w:rFonts w:asciiTheme="minorHAnsi" w:hAnsiTheme="minorHAnsi" w:cstheme="minorHAnsi"/>
           <w:color w:val="171717"/>
           <w:sz w:val="22"/>
           <w:szCs w:val="22"/>
-          <w:bdr w:val="none" w:sz="0" w:space="0" w:color="auto" w:frame="1"/>
-        </w:rPr>
-        <w:t xml:space="preserve"> </w:t>
-      </w:r>
-      <w:r>
-        <w:rPr>
-          <w:rStyle w:val="hljs-string"/>
-          <w:rFonts w:asciiTheme="minorHAnsi" w:hAnsiTheme="minorHAnsi" w:cstheme="minorHAnsi"/>
-          <w:color w:val="A31515"/>
-          <w:sz w:val="22"/>
-          <w:szCs w:val="22"/>
-          <w:bdr w:val="none" w:sz="0" w:space="0" w:color="auto" w:frame="1"/>
-        </w:rPr>
-        <w:t>"DE"</w:t>
-      </w:r>
-      <w:r>
-        <w:rPr>
-          <w:rStyle w:val="HTMLCode"/>
+        </w:rPr>
+        <w:t>For more informati</w:t>
+      </w:r>
+      <w:r>
+        <w:rPr>
           <w:rFonts w:asciiTheme="minorHAnsi" w:hAnsiTheme="minorHAnsi" w:cstheme="minorHAnsi"/>
           <w:color w:val="171717"/>
           <w:sz w:val="22"/>
           <w:szCs w:val="22"/>
-          <w:bdr w:val="none" w:sz="0" w:space="0" w:color="auto" w:frame="1"/>
-        </w:rPr>
-        <w:t xml:space="preserve"> </w:t>
-      </w:r>
-    </w:p>
-    <w:p>
-      <w:pPr>
-        <w:pStyle w:val="HTMLPreformatted"/>
-        <w:shd w:val="clear" w:color="auto" w:fill="FFFFFF"/>
-        <w:spacing w:line="285" w:lineRule="atLeast"/>
-        <w:ind w:left="570"/>
-        <w:rPr>
-          <w:rStyle w:val="HTMLCode"/>
+        </w:rPr>
+        <w:t>on about “New-</w:t>
+      </w:r>
+      <w:proofErr w:type="spellStart"/>
+      <w:r>
+        <w:rPr>
           <w:rFonts w:asciiTheme="minorHAnsi" w:hAnsiTheme="minorHAnsi" w:cstheme="minorHAnsi"/>
           <w:color w:val="171717"/>
           <w:sz w:val="22"/>
           <w:szCs w:val="22"/>
-          <w:bdr w:val="none" w:sz="0" w:space="0" w:color="auto" w:frame="1"/>
-        </w:rPr>
-      </w:pPr>
-    </w:p>
-    <w:p>
-      <w:pPr>
-        <w:pStyle w:val="NormalWeb"/>
-        <w:shd w:val="clear" w:color="auto" w:fill="FFFFFF"/>
+        </w:rPr>
+        <w:t>MsolUser</w:t>
+      </w:r>
+      <w:proofErr w:type="spellEnd"/>
+      <w:r>
         <w:rPr>
           <w:rFonts w:asciiTheme="minorHAnsi" w:hAnsiTheme="minorHAnsi" w:cstheme="minorHAnsi"/>
           <w:color w:val="171717"/>
           <w:sz w:val="22"/>
           <w:szCs w:val="22"/>
         </w:rPr>
-      </w:pPr>
-      <w:r>
-        <w:rPr>
-          <w:rFonts w:asciiTheme="minorHAnsi" w:hAnsiTheme="minorHAnsi" w:cstheme="minorHAnsi"/>
-          <w:color w:val="171717"/>
-          <w:sz w:val="22"/>
-          <w:szCs w:val="22"/>
-        </w:rPr>
-        <w:t>For more informati</w:t>
-      </w:r>
-      <w:r>
-        <w:rPr>
-          <w:rFonts w:asciiTheme="minorHAnsi" w:hAnsiTheme="minorHAnsi" w:cstheme="minorHAnsi"/>
-          <w:color w:val="171717"/>
-          <w:sz w:val="22"/>
-          <w:szCs w:val="22"/>
-        </w:rPr>
-        <w:t>on about “New-</w:t>
-      </w:r>
-      <w:proofErr w:type="spellStart"/>
-      <w:r>
-        <w:rPr>
-          <w:rFonts w:asciiTheme="minorHAnsi" w:hAnsiTheme="minorHAnsi" w:cstheme="minorHAnsi"/>
-          <w:color w:val="171717"/>
-          <w:sz w:val="22"/>
-          <w:szCs w:val="22"/>
-        </w:rPr>
-        <w:t>MsolUser</w:t>
-      </w:r>
-      <w:proofErr w:type="spellEnd"/>
-      <w:r>
-        <w:rPr>
-          <w:rFonts w:asciiTheme="minorHAnsi" w:hAnsiTheme="minorHAnsi" w:cstheme="minorHAnsi"/>
-          <w:color w:val="171717"/>
-          <w:sz w:val="22"/>
-          <w:szCs w:val="22"/>
-        </w:rPr>
         <w:t xml:space="preserve">”, see </w:t>
       </w:r>
-      <w:hyperlink r:id="rId25" w:history="1">
+      <w:hyperlink r:id="rId34" w:history="1">
         <w:r>
           <w:rPr>
             <w:rStyle w:val="Hyperlink"/>
@@ -7514,7 +7813,7 @@
           <w:szCs w:val="28"/>
         </w:rPr>
       </w:pPr>
-      <w:bookmarkStart w:id="20" w:name="_Toc116051689"/>
+      <w:bookmarkStart w:id="21" w:name="_Toc117174857"/>
       <w:r>
         <w:rPr>
           <w:color w:val="1F4E79" w:themeColor="accent1" w:themeShade="80"/>
@@ -7523,7 +7822,7 @@
         </w:rPr>
         <w:t>Verify Access to Office online</w:t>
       </w:r>
-      <w:bookmarkEnd w:id="20"/>
+      <w:bookmarkEnd w:id="21"/>
     </w:p>
     <w:p/>
     <w:p>
@@ -7582,7 +7881,7 @@
         </w:rPr>
         <w:t xml:space="preserve">browser and enter </w:t>
       </w:r>
-      <w:hyperlink r:id="rId26" w:history="1">
+      <w:hyperlink r:id="rId35" w:history="1">
         <w:r>
           <w:rPr>
             <w:rStyle w:val="Hyperlink"/>
@@ -7607,35 +7906,27 @@
         <w:rPr>
           <w:rFonts w:cstheme="minorHAnsi"/>
         </w:rPr>
-        <w:t xml:space="preserve">As </w:t>
-      </w:r>
-      <w:proofErr w:type="gramStart"/>
+        <w:t>As username</w:t>
+      </w:r>
       <w:r>
         <w:rPr>
           <w:rFonts w:cstheme="minorHAnsi"/>
         </w:rPr>
-        <w:t>user name</w:t>
-      </w:r>
-      <w:proofErr w:type="gramEnd"/>
+        <w:t>,</w:t>
+      </w:r>
       <w:r>
         <w:rPr>
           <w:rFonts w:cstheme="minorHAnsi"/>
         </w:rPr>
-        <w:t>,</w:t>
+        <w:t xml:space="preserve"> enter the user principal name like </w:t>
       </w:r>
       <w:r>
         <w:rPr>
           <w:rFonts w:cstheme="minorHAnsi"/>
         </w:rPr>
-        <w:t xml:space="preserve"> enter the user principal name like </w:t>
-      </w:r>
-      <w:r>
-        <w:rPr>
-          <w:rFonts w:cstheme="minorHAnsi"/>
-        </w:rPr>
         <w:br/>
       </w:r>
-      <w:hyperlink r:id="rId27" w:history="1">
+      <w:hyperlink r:id="rId36" w:history="1">
         <w:r>
           <w:rPr>
             <w:rStyle w:val="Hyperlink"/>
@@ -7730,7 +8021,7 @@
         </w:rPr>
         <w:t xml:space="preserve"> </w:t>
       </w:r>
-      <w:bookmarkStart w:id="21" w:name="_Toc116051690"/>
+      <w:bookmarkStart w:id="22" w:name="_Toc117174858"/>
       <w:r>
         <w:rPr>
           <w:color w:val="1F4E79" w:themeColor="accent1" w:themeShade="80"/>
@@ -7740,7 +8031,7 @@
         </w:rPr>
         <w:t>Federating multiple Azure Domains with one DCEM cluster</w:t>
       </w:r>
-      <w:bookmarkEnd w:id="21"/>
+      <w:bookmarkEnd w:id="22"/>
     </w:p>
     <w:p/>
     <w:p>
@@ -7811,7 +8102,6 @@
         <w:rPr>
           <w:lang w:val="en-US"/>
         </w:rPr>
-        <w:lastRenderedPageBreak/>
         <w:t xml:space="preserve">When </w:t>
       </w:r>
       <w:r>
@@ -7893,7 +8183,7 @@
                     <pic:cNvPicPr/>
                   </pic:nvPicPr>
                   <pic:blipFill>
-                    <a:blip r:embed="rId28"/>
+                    <a:blip r:embed="rId37"/>
                     <a:stretch>
                       <a:fillRect/>
                     </a:stretch>
@@ -7934,6 +8224,7 @@
           <w:b/>
           <w:lang w:val="en-US"/>
         </w:rPr>
+        <w:lastRenderedPageBreak/>
         <w:t>In DCEM:</w:t>
       </w:r>
     </w:p>
@@ -8152,7 +8443,7 @@
                     <pic:cNvPicPr/>
                   </pic:nvPicPr>
                   <pic:blipFill>
-                    <a:blip r:embed="rId29">
+                    <a:blip r:embed="rId38">
                       <a:extLst>
                         <a:ext uri="{28A0092B-C50C-407E-A947-70E740481C1C}">
                           <a14:useLocalDpi xmlns:a14="http://schemas.microsoft.com/office/drawing/2010/main" val="0"/>
@@ -8288,14 +8579,7 @@
         <w:rPr>
           <w:lang w:val="en-US"/>
         </w:rPr>
-        <w:t xml:space="preserve">, </w:t>
-      </w:r>
-      <w:r>
-        <w:rPr>
-          <w:lang w:val="en-US"/>
-        </w:rPr>
-        <w:lastRenderedPageBreak/>
-        <w:t>the E</w:t>
+        <w:t>, the E</w:t>
       </w:r>
       <w:r>
         <w:rPr>
@@ -8391,6 +8675,7 @@
           <w:noProof/>
           <w:lang w:val="de-DE" w:eastAsia="de-DE"/>
         </w:rPr>
+        <w:lastRenderedPageBreak/>
         <mc:AlternateContent>
           <mc:Choice Requires="wps">
             <w:drawing>
@@ -8568,7 +8853,7 @@
                               </w:rPr>
                               <w:t xml:space="preserve"> “</w:t>
                             </w:r>
-                            <w:hyperlink r:id="rId30" w:history="1">
+                            <w:hyperlink r:id="rId39" w:history="1">
                               <w:r>
                                 <w:rPr>
                                   <w:rStyle w:val="Hyperlink"/>
@@ -8629,7 +8914,7 @@
                               </w:rPr>
                               <w:t xml:space="preserve"> “</w:t>
                             </w:r>
-                            <w:hyperlink r:id="rId31" w:history="1">
+                            <w:hyperlink r:id="rId40" w:history="1">
                               <w:r>
                                 <w:rPr>
                                   <w:rStyle w:val="Hyperlink"/>
@@ -9282,7 +9567,7 @@
                         </w:rPr>
                         <w:t xml:space="preserve"> “</w:t>
                       </w:r>
-                      <w:hyperlink r:id="rId32" w:history="1">
+                      <w:hyperlink r:id="rId41" w:history="1">
                         <w:r>
                           <w:rPr>
                             <w:rStyle w:val="Hyperlink"/>
@@ -9343,7 +9628,7 @@
                         </w:rPr>
                         <w:t xml:space="preserve"> “</w:t>
                       </w:r>
-                      <w:hyperlink r:id="rId33" w:history="1">
+                      <w:hyperlink r:id="rId42" w:history="1">
                         <w:r>
                           <w:rPr>
                             <w:rStyle w:val="Hyperlink"/>
@@ -9872,13 +10157,6 @@
     </w:p>
     <w:p>
       <w:pPr>
-        <w:rPr>
-          <w:lang w:val="en-US"/>
-        </w:rPr>
-      </w:pPr>
-    </w:p>
-    <w:p>
-      <w:pPr>
         <w:pStyle w:val="Heading1"/>
         <w:numPr>
           <w:ilvl w:val="0"/>
@@ -9888,35 +10166,209 @@
           <w:color w:val="005078"/>
         </w:rPr>
       </w:pPr>
-      <w:bookmarkStart w:id="22" w:name="_Azure_as_full"/>
-      <w:bookmarkEnd w:id="22"/>
+      <w:bookmarkStart w:id="23" w:name="_Azure_as_full"/>
+      <w:bookmarkStart w:id="24" w:name="_Toc117174859"/>
+      <w:bookmarkEnd w:id="23"/>
       <w:r>
         <w:rPr>
           <w:color w:val="005078"/>
         </w:rPr>
-        <w:t>Azure as full Identity-Provider for DoubleClue</w:t>
-      </w:r>
+        <w:lastRenderedPageBreak/>
+        <w:t>Azure as</w:t>
+      </w:r>
+      <w:r>
+        <w:rPr>
+          <w:color w:val="005078"/>
+        </w:rPr>
+        <w:t xml:space="preserve"> a</w:t>
+      </w:r>
+      <w:r>
+        <w:rPr>
+          <w:color w:val="005078"/>
+        </w:rPr>
+        <w:t xml:space="preserve"> </w:t>
+      </w:r>
+      <w:r>
+        <w:rPr>
+          <w:color w:val="005078"/>
+        </w:rPr>
+        <w:t>F</w:t>
+      </w:r>
+      <w:r>
+        <w:rPr>
+          <w:color w:val="005078"/>
+        </w:rPr>
+        <w:t>ull Identity-Provider for DoubleClue</w:t>
+      </w:r>
+      <w:bookmarkEnd w:id="24"/>
     </w:p>
     <w:p/>
     <w:p>
       <w:r>
-        <w:t>In this scenario Azure will do full user authentication including Azure policies and MFA.</w:t>
-      </w:r>
-    </w:p>
-    <w:p>
-      <w:r>
-        <w:t>This feature must be enabled by enabling the checkbox ‘</w:t>
+        <w:t>In this scenario</w:t>
+      </w:r>
+      <w:r>
+        <w:t>,</w:t>
+      </w:r>
+      <w:r>
+        <w:t xml:space="preserve"> Azure will </w:t>
+      </w:r>
+      <w:r>
+        <w:t>handle</w:t>
+      </w:r>
+      <w:r>
+        <w:t xml:space="preserve"> </w:t>
+      </w:r>
+      <w:r>
+        <w:t xml:space="preserve">the </w:t>
+      </w:r>
+      <w:r>
+        <w:t xml:space="preserve">full user authentication including </w:t>
+      </w:r>
+      <w:r>
+        <w:t xml:space="preserve">applying </w:t>
+      </w:r>
+      <w:r>
+        <w:t>Azure policies and MFA.</w:t>
+      </w:r>
+    </w:p>
+    <w:p>
+      <w:r>
+        <w:t xml:space="preserve">This feature must be enabled </w:t>
+      </w:r>
+      <w:r>
+        <w:t xml:space="preserve">in DCEM </w:t>
+      </w:r>
+      <w:r>
+        <w:t xml:space="preserve">by </w:t>
+      </w:r>
+      <w:r>
+        <w:t>checking</w:t>
+      </w:r>
+      <w:r>
+        <w:t xml:space="preserve"> the checkbox ‘</w:t>
       </w:r>
       <w:r>
         <w:t>Enable Azure Direct Login</w:t>
       </w:r>
       <w:r>
-        <w:t>’ in the administration-&gt;Preferences. Default is off.</w:t>
-      </w:r>
-    </w:p>
-    <w:p>
-      <w:r>
-        <w:t>Users will click on “Login with Microsoft Azure” or enters the DCEM-URL for azure. The browser will be redirected to azure login procedure.  When azure login procedure is done, Azure will direct the user to the DCEM Welcome page and use is successful login in DCEM.</w:t>
+        <w:t xml:space="preserve">’ </w:t>
+      </w:r>
+      <w:r>
+        <w:t>under</w:t>
+      </w:r>
+      <w:r>
+        <w:t xml:space="preserve"> </w:t>
+      </w:r>
+      <w:r>
+        <w:t>“A</w:t>
+      </w:r>
+      <w:r>
+        <w:t>dministration</w:t>
+      </w:r>
+      <w:r>
+        <w:t xml:space="preserve">” </w:t>
+      </w:r>
+      <w:r>
+        <w:t>-&gt;</w:t>
+      </w:r>
+      <w:r>
+        <w:t xml:space="preserve"> “</w:t>
+      </w:r>
+      <w:r>
+        <w:t>Preferences</w:t>
+      </w:r>
+      <w:r>
+        <w:t>”</w:t>
+      </w:r>
+      <w:r>
+        <w:t xml:space="preserve">. </w:t>
+      </w:r>
+      <w:r>
+        <w:t>By d</w:t>
+      </w:r>
+      <w:r>
+        <w:t>efault</w:t>
+      </w:r>
+      <w:r>
+        <w:t>, this setting</w:t>
+      </w:r>
+      <w:r>
+        <w:t xml:space="preserve"> is off.</w:t>
+      </w:r>
+    </w:p>
+    <w:p>
+      <w:r>
+        <w:t>To log into DCEM using Azure, u</w:t>
+      </w:r>
+      <w:r>
+        <w:t xml:space="preserve">sers will </w:t>
+      </w:r>
+      <w:r>
+        <w:t xml:space="preserve">to select </w:t>
+      </w:r>
+      <w:r>
+        <w:t xml:space="preserve">“Login with Microsoft Azure” </w:t>
+      </w:r>
+      <w:r>
+        <w:t xml:space="preserve">on the DoubleClue Login Pages (DCEM and UserPortal) </w:t>
+      </w:r>
+      <w:r>
+        <w:t xml:space="preserve">or enter the DCEM-URL for azure. The browser will be </w:t>
+      </w:r>
+      <w:r>
+        <w:t>automatically redirect the user</w:t>
+      </w:r>
+      <w:r>
+        <w:t xml:space="preserve"> to </w:t>
+      </w:r>
+      <w:r>
+        <w:t>the A</w:t>
+      </w:r>
+      <w:r>
+        <w:t xml:space="preserve">zure login procedure.  When </w:t>
+      </w:r>
+      <w:r>
+        <w:t>the A</w:t>
+      </w:r>
+      <w:r>
+        <w:t>zure login procedure is done, Azure will direct the user to the DCEM</w:t>
+      </w:r>
+      <w:r>
+        <w:t xml:space="preserve"> or UserPortal</w:t>
+      </w:r>
+      <w:r>
+        <w:t xml:space="preserve"> Welcome page and </w:t>
+      </w:r>
+      <w:r>
+        <w:t xml:space="preserve">the </w:t>
+      </w:r>
+      <w:r>
+        <w:t>use</w:t>
+      </w:r>
+      <w:r>
+        <w:t>r</w:t>
+      </w:r>
+      <w:r>
+        <w:t xml:space="preserve"> </w:t>
+      </w:r>
+      <w:r>
+        <w:t>has</w:t>
+      </w:r>
+      <w:r>
+        <w:t xml:space="preserve"> successful log</w:t>
+      </w:r>
+      <w:r>
+        <w:t xml:space="preserve">ged </w:t>
+      </w:r>
+      <w:r>
+        <w:t>in</w:t>
+      </w:r>
+      <w:r>
+        <w:t>to</w:t>
+      </w:r>
+      <w:r>
+        <w:t xml:space="preserve"> DCEM.</w:t>
       </w:r>
     </w:p>
     <w:p/>
@@ -9939,23 +10391,25 @@
           <w:sz w:val="28"/>
           <w:szCs w:val="28"/>
         </w:rPr>
-        <w:t xml:space="preserve"> Addition </w:t>
-      </w:r>
+        <w:t xml:space="preserve"> </w:t>
+      </w:r>
+      <w:bookmarkStart w:id="25" w:name="_Toc117174860"/>
       <w:r>
         <w:rPr>
           <w:color w:val="1F4E79" w:themeColor="accent1" w:themeShade="80"/>
           <w:sz w:val="28"/>
           <w:szCs w:val="28"/>
         </w:rPr>
-        <w:t xml:space="preserve">Configuration </w:t>
-      </w:r>
+        <w:t>Add the Azure App</w:t>
+      </w:r>
+      <w:bookmarkEnd w:id="25"/>
       <w:r>
         <w:rPr>
           <w:color w:val="1F4E79" w:themeColor="accent1" w:themeShade="80"/>
           <w:sz w:val="28"/>
           <w:szCs w:val="28"/>
         </w:rPr>
-        <w:t>for the Azure App</w:t>
+        <w:t xml:space="preserve"> in DCEM</w:t>
       </w:r>
     </w:p>
     <w:p/>
@@ -9964,7 +10418,16 @@
         <w:ind w:left="360"/>
       </w:pPr>
       <w:r>
-        <w:t xml:space="preserve">Add Azure Domain in DCEM as described in  ” </w:t>
+        <w:t>Add</w:t>
+      </w:r>
+      <w:r>
+        <w:t xml:space="preserve"> an</w:t>
+      </w:r>
+      <w:r>
+        <w:t xml:space="preserve"> Azure Domain in DCEM as described in  </w:t>
+      </w:r>
+      <w:r>
+        <w:t>“</w:t>
       </w:r>
       <w:hyperlink w:anchor="_Create_and_configure" w:history="1">
         <w:r>
@@ -9982,10 +10445,16 @@
           <w:rPr>
             <w:rStyle w:val="Hyperlink"/>
           </w:rPr>
-          <w:t>Connecting with DoubleClue Enterprise Management (DCEM)”</w:t>
+          <w:t>Connecting with DoubleClue Enterprise Management (DCEM)</w:t>
         </w:r>
       </w:hyperlink>
       <w:r>
+        <w:rPr>
+          <w:rStyle w:val="Hyperlink"/>
+        </w:rPr>
+        <w:t>”</w:t>
+      </w:r>
+      <w:r>
         <w:br/>
       </w:r>
     </w:p>
@@ -9994,7 +10463,7 @@
         <w:ind w:left="360"/>
       </w:pPr>
       <w:r>
-        <w:t>You need to add the DCEM URLs to the Azure-DoubleClue -App as follows:</w:t>
+        <w:t>You need to add the DCEM URLs to the Azure-DoubleClue-App as follows:</w:t>
       </w:r>
     </w:p>
     <w:p>
@@ -10018,7 +10487,13 @@
         </w:numPr>
       </w:pPr>
       <w:r>
-        <w:t>Proceed to ‘App registrations’</w:t>
+        <w:t xml:space="preserve">Proceed to ‘App </w:t>
+      </w:r>
+      <w:r>
+        <w:t>R</w:t>
+      </w:r>
+      <w:r>
+        <w:t>egistrations’</w:t>
       </w:r>
     </w:p>
     <w:p>
@@ -10030,7 +10505,13 @@
         </w:numPr>
       </w:pPr>
       <w:r>
-        <w:t>Select the DoubleClue App</w:t>
+        <w:t>Select the DoubleClue</w:t>
+      </w:r>
+      <w:r>
+        <w:t>-</w:t>
+      </w:r>
+      <w:r>
+        <w:t>App</w:t>
       </w:r>
     </w:p>
     <w:p>
@@ -10066,7 +10547,16 @@
         </w:numPr>
       </w:pPr>
       <w:r>
-        <w:t>And add your DCEM URLS</w:t>
+        <w:t>A</w:t>
+      </w:r>
+      <w:r>
+        <w:t xml:space="preserve">dd </w:t>
+      </w:r>
+      <w:r>
+        <w:t>the</w:t>
+      </w:r>
+      <w:r>
+        <w:t xml:space="preserve"> DCEM URLS</w:t>
       </w:r>
     </w:p>
     <w:p>
@@ -10080,6 +10570,9 @@
       <w:r>
         <w:t>Save</w:t>
       </w:r>
+      <w:r>
+        <w:t xml:space="preserve"> the changes</w:t>
+      </w:r>
     </w:p>
     <w:p/>
     <w:p>
@@ -10123,12 +10616,10 @@
         <w:t>‘</w:t>
       </w:r>
       <w:proofErr w:type="spellStart"/>
-      <w:proofErr w:type="gramStart"/>
       <w:r>
         <w:t>yourTenantName.doubleclue.online</w:t>
       </w:r>
       <w:proofErr w:type="spellEnd"/>
-      <w:proofErr w:type="gramEnd"/>
       <w:r>
         <w:t>/</w:t>
       </w:r>
@@ -10161,12 +10652,10 @@
         <w:t>‘</w:t>
       </w:r>
       <w:proofErr w:type="spellStart"/>
-      <w:proofErr w:type="gramStart"/>
       <w:r>
         <w:t>yourTenantName.doubleclue.online</w:t>
       </w:r>
       <w:proofErr w:type="spellEnd"/>
-      <w:proofErr w:type="gramEnd"/>
       <w:r>
         <w:t>/</w:t>
       </w:r>
@@ -10208,8 +10697,8 @@
     <w:p/>
     <w:p/>
     <w:sectPr>
-      <w:headerReference w:type="default" r:id="rId34"/>
-      <w:footerReference w:type="default" r:id="rId35"/>
+      <w:headerReference w:type="default" r:id="rId43"/>
+      <w:footerReference w:type="default" r:id="rId44"/>
       <w:pgSz w:w="11906" w:h="16838"/>
       <w:pgMar w:top="1696" w:right="1440" w:bottom="1440" w:left="1440" w:header="708" w:footer="708" w:gutter="0"/>
       <w:cols w:space="708"/>
@@ -10218,6 +10707,64 @@
     </w:sectPr>
   </w:body>
 </w:document>
+</file>
+
+<file path=word/comments.xml><?xml version="1.0" encoding="utf-8"?>
+<w:comments xmlns:wpc="http://schemas.microsoft.com/office/word/2010/wordprocessingCanvas" xmlns:cx="http://schemas.microsoft.com/office/drawing/2014/chartex" xmlns:cx1="http://schemas.microsoft.com/office/drawing/2015/9/8/chartex" xmlns:cx2="http://schemas.microsoft.com/office/drawing/2015/10/21/chartex" xmlns:cx3="http://schemas.microsoft.com/office/drawing/2016/5/9/chartex" xmlns:cx4="http://schemas.microsoft.com/office/drawing/2016/5/10/chartex" xmlns:cx5="http://schemas.microsoft.com/office/drawing/2016/5/11/chartex" xmlns:cx6="http://schemas.microsoft.com/office/drawing/2016/5/12/chartex" xmlns:cx7="http://schemas.microsoft.com/office/drawing/2016/5/13/chartex" xmlns:cx8="http://schemas.microsoft.com/office/drawing/2016/5/14/chartex" xmlns:mc="http://schemas.openxmlformats.org/markup-compatibility/2006" xmlns:aink="http://schemas.microsoft.com/office/drawing/2016/ink" xmlns:am3d="http://schemas.microsoft.com/office/drawing/2017/model3d" xmlns:o="urn:schemas-microsoft-com:office:office" xmlns:oel="http://schemas.microsoft.com/office/2019/extlst" xmlns:r="http://schemas.openxmlformats.org/officeDocument/2006/relationships" xmlns:m="http://schemas.openxmlformats.org/officeDocument/2006/math" xmlns:v="urn:schemas-microsoft-com:vml" xmlns:wp14="http://schemas.microsoft.com/office/word/2010/wordprocessingDrawing" xmlns:wp="http://schemas.openxmlformats.org/drawingml/2006/wordprocessingDrawing" xmlns:w10="urn:schemas-microsoft-com:office:word" xmlns:w="http://schemas.openxmlformats.org/wordprocessingml/2006/main" xmlns:w14="http://schemas.microsoft.com/office/word/2010/wordml" xmlns:w15="http://schemas.microsoft.com/office/word/2012/wordml" xmlns:w16cex="http://schemas.microsoft.com/office/word/2018/wordml/cex" xmlns:w16cid="http://schemas.microsoft.com/office/word/2016/wordml/cid" xmlns:w16="http://schemas.microsoft.com/office/word/2018/wordml" xmlns:w16sdtdh="http://schemas.microsoft.com/office/word/2020/wordml/sdtdatahash" xmlns:w16se="http://schemas.microsoft.com/office/word/2015/wordml/symex" xmlns:wpg="http://schemas.microsoft.com/office/word/2010/wordprocessingGroup" xmlns:wpi="http://schemas.microsoft.com/office/word/2010/wordprocessingInk" xmlns:wne="http://schemas.microsoft.com/office/word/2006/wordml" xmlns:wps="http://schemas.microsoft.com/office/word/2010/wordprocessingShape" mc:Ignorable="w14 w15 w16se w16cid w16 w16cex w16sdtdh wp14">
+  <w:comment w:id="10" w:author="Baumann, Kerstin" w:date="2022-10-24T16:15:00Z" w:initials="BK">
+    <w:p>
+      <w:pPr>
+        <w:pStyle w:val="CommentText"/>
+      </w:pPr>
+      <w:r>
+        <w:rPr>
+          <w:rStyle w:val="CommentReference"/>
+        </w:rPr>
+        <w:annotationRef/>
+      </w:r>
+      <w:r>
+        <w:t>Which feature?</w:t>
+      </w:r>
+    </w:p>
+  </w:comment>
+  <w:comment w:id="14" w:author="Baumann, Kerstin" w:date="2022-10-24T16:15:00Z" w:initials="BK">
+    <w:p>
+      <w:pPr>
+        <w:pStyle w:val="CommentText"/>
+      </w:pPr>
+      <w:r>
+        <w:rPr>
+          <w:rStyle w:val="CommentReference"/>
+        </w:rPr>
+        <w:annotationRef/>
+      </w:r>
+      <w:r>
+        <w:t>DoubleClue's or the AD's?</w:t>
+      </w:r>
+    </w:p>
+  </w:comment>
+</w:comments>
+</file>
+
+<file path=word/commentsExtended.xml><?xml version="1.0" encoding="utf-8"?>
+<w15:commentsEx xmlns:wpc="http://schemas.microsoft.com/office/word/2010/wordprocessingCanvas" xmlns:cx="http://schemas.microsoft.com/office/drawing/2014/chartex" xmlns:cx1="http://schemas.microsoft.com/office/drawing/2015/9/8/chartex" xmlns:cx2="http://schemas.microsoft.com/office/drawing/2015/10/21/chartex" xmlns:cx3="http://schemas.microsoft.com/office/drawing/2016/5/9/chartex" xmlns:cx4="http://schemas.microsoft.com/office/drawing/2016/5/10/chartex" xmlns:cx5="http://schemas.microsoft.com/office/drawing/2016/5/11/chartex" xmlns:cx6="http://schemas.microsoft.com/office/drawing/2016/5/12/chartex" xmlns:cx7="http://schemas.microsoft.com/office/drawing/2016/5/13/chartex" xmlns:cx8="http://schemas.microsoft.com/office/drawing/2016/5/14/chartex" xmlns:mc="http://schemas.openxmlformats.org/markup-compatibility/2006" xmlns:aink="http://schemas.microsoft.com/office/drawing/2016/ink" xmlns:am3d="http://schemas.microsoft.com/office/drawing/2017/model3d" xmlns:o="urn:schemas-microsoft-com:office:office" xmlns:oel="http://schemas.microsoft.com/office/2019/extlst" xmlns:r="http://schemas.openxmlformats.org/officeDocument/2006/relationships" xmlns:m="http://schemas.openxmlformats.org/officeDocument/2006/math" xmlns:v="urn:schemas-microsoft-com:vml" xmlns:wp14="http://schemas.microsoft.com/office/word/2010/wordprocessingDrawing" xmlns:wp="http://schemas.openxmlformats.org/drawingml/2006/wordprocessingDrawing" xmlns:w10="urn:schemas-microsoft-com:office:word" xmlns:w="http://schemas.openxmlformats.org/wordprocessingml/2006/main" xmlns:w14="http://schemas.microsoft.com/office/word/2010/wordml" xmlns:w15="http://schemas.microsoft.com/office/word/2012/wordml" xmlns:w16cex="http://schemas.microsoft.com/office/word/2018/wordml/cex" xmlns:w16cid="http://schemas.microsoft.com/office/word/2016/wordml/cid" xmlns:w16="http://schemas.microsoft.com/office/word/2018/wordml" xmlns:w16sdtdh="http://schemas.microsoft.com/office/word/2020/wordml/sdtdatahash" xmlns:w16se="http://schemas.microsoft.com/office/word/2015/wordml/symex" xmlns:wpg="http://schemas.microsoft.com/office/word/2010/wordprocessingGroup" xmlns:wpi="http://schemas.microsoft.com/office/word/2010/wordprocessingInk" xmlns:wne="http://schemas.microsoft.com/office/word/2006/wordml" xmlns:wps="http://schemas.microsoft.com/office/word/2010/wordprocessingShape" mc:Ignorable="w14 w15 w16se w16cid w16 w16cex w16sdtdh wp14">
+  <w15:commentEx w15:paraId="778E18E0" w15:done="0"/>
+  <w15:commentEx w15:paraId="76929F79" w15:done="0"/>
+</w15:commentsEx>
+</file>
+
+<file path=word/commentsExtensible.xml><?xml version="1.0" encoding="utf-8"?>
+<w16cex:commentsExtensible xmlns:wpc="http://schemas.microsoft.com/office/word/2010/wordprocessingCanvas" xmlns:cx="http://schemas.microsoft.com/office/drawing/2014/chartex" xmlns:cx1="http://schemas.microsoft.com/office/drawing/2015/9/8/chartex" xmlns:cx2="http://schemas.microsoft.com/office/drawing/2015/10/21/chartex" xmlns:cx3="http://schemas.microsoft.com/office/drawing/2016/5/9/chartex" xmlns:cx4="http://schemas.microsoft.com/office/drawing/2016/5/10/chartex" xmlns:cx5="http://schemas.microsoft.com/office/drawing/2016/5/11/chartex" xmlns:cx6="http://schemas.microsoft.com/office/drawing/2016/5/12/chartex" xmlns:cx7="http://schemas.microsoft.com/office/drawing/2016/5/13/chartex" xmlns:cx8="http://schemas.microsoft.com/office/drawing/2016/5/14/chartex" xmlns:mc="http://schemas.openxmlformats.org/markup-compatibility/2006" xmlns:aink="http://schemas.microsoft.com/office/drawing/2016/ink" xmlns:am3d="http://schemas.microsoft.com/office/drawing/2017/model3d" xmlns:o="urn:schemas-microsoft-com:office:office" xmlns:oel="http://schemas.microsoft.com/office/2019/extlst" xmlns:r="http://schemas.openxmlformats.org/officeDocument/2006/relationships" xmlns:m="http://schemas.openxmlformats.org/officeDocument/2006/math" xmlns:v="urn:schemas-microsoft-com:vml" xmlns:wp14="http://schemas.microsoft.com/office/word/2010/wordprocessingDrawing" xmlns:wp="http://schemas.openxmlformats.org/drawingml/2006/wordprocessingDrawing" xmlns:w10="urn:schemas-microsoft-com:office:word" xmlns:w="http://schemas.openxmlformats.org/wordprocessingml/2006/main" xmlns:w14="http://schemas.microsoft.com/office/word/2010/wordml" xmlns:w15="http://schemas.microsoft.com/office/word/2012/wordml" xmlns:w16cex="http://schemas.microsoft.com/office/word/2018/wordml/cex" xmlns:w16cid="http://schemas.microsoft.com/office/word/2016/wordml/cid" xmlns:w16="http://schemas.microsoft.com/office/word/2018/wordml" xmlns:w16sdtdh="http://schemas.microsoft.com/office/word/2020/wordml/sdtdatahash" xmlns:w16se="http://schemas.microsoft.com/office/word/2015/wordml/symex" xmlns:wpg="http://schemas.microsoft.com/office/word/2010/wordprocessingGroup" xmlns:wpi="http://schemas.microsoft.com/office/word/2010/wordprocessingInk" xmlns:wne="http://schemas.microsoft.com/office/word/2006/wordml" xmlns:wps="http://schemas.microsoft.com/office/word/2010/wordprocessingShape" mc:Ignorable="w14 w15 w16se w16cid w16 w16cex w16sdtdh wp14">
+  <w16cex:commentExtensible w16cex:durableId="27013899" w16cex:dateUtc="2022-10-24T14:15:00Z"/>
+  <w16cex:commentExtensible w16cex:durableId="270138BB" w16cex:dateUtc="2022-10-24T14:15:00Z"/>
+</w16cex:commentsExtensible>
+</file>
+
+<file path=word/commentsIds.xml><?xml version="1.0" encoding="utf-8"?>
+<w16cid:commentsIds xmlns:wpc="http://schemas.microsoft.com/office/word/2010/wordprocessingCanvas" xmlns:cx="http://schemas.microsoft.com/office/drawing/2014/chartex" xmlns:cx1="http://schemas.microsoft.com/office/drawing/2015/9/8/chartex" xmlns:cx2="http://schemas.microsoft.com/office/drawing/2015/10/21/chartex" xmlns:cx3="http://schemas.microsoft.com/office/drawing/2016/5/9/chartex" xmlns:cx4="http://schemas.microsoft.com/office/drawing/2016/5/10/chartex" xmlns:cx5="http://schemas.microsoft.com/office/drawing/2016/5/11/chartex" xmlns:cx6="http://schemas.microsoft.com/office/drawing/2016/5/12/chartex" xmlns:cx7="http://schemas.microsoft.com/office/drawing/2016/5/13/chartex" xmlns:cx8="http://schemas.microsoft.com/office/drawing/2016/5/14/chartex" xmlns:mc="http://schemas.openxmlformats.org/markup-compatibility/2006" xmlns:aink="http://schemas.microsoft.com/office/drawing/2016/ink" xmlns:am3d="http://schemas.microsoft.com/office/drawing/2017/model3d" xmlns:o="urn:schemas-microsoft-com:office:office" xmlns:oel="http://schemas.microsoft.com/office/2019/extlst" xmlns:r="http://schemas.openxmlformats.org/officeDocument/2006/relationships" xmlns:m="http://schemas.openxmlformats.org/officeDocument/2006/math" xmlns:v="urn:schemas-microsoft-com:vml" xmlns:wp14="http://schemas.microsoft.com/office/word/2010/wordprocessingDrawing" xmlns:wp="http://schemas.openxmlformats.org/drawingml/2006/wordprocessingDrawing" xmlns:w10="urn:schemas-microsoft-com:office:word" xmlns:w="http://schemas.openxmlformats.org/wordprocessingml/2006/main" xmlns:w14="http://schemas.microsoft.com/office/word/2010/wordml" xmlns:w15="http://schemas.microsoft.com/office/word/2012/wordml" xmlns:w16cex="http://schemas.microsoft.com/office/word/2018/wordml/cex" xmlns:w16cid="http://schemas.microsoft.com/office/word/2016/wordml/cid" xmlns:w16="http://schemas.microsoft.com/office/word/2018/wordml" xmlns:w16sdtdh="http://schemas.microsoft.com/office/word/2020/wordml/sdtdatahash" xmlns:w16se="http://schemas.microsoft.com/office/word/2015/wordml/symex" xmlns:wpg="http://schemas.microsoft.com/office/word/2010/wordprocessingGroup" xmlns:wpi="http://schemas.microsoft.com/office/word/2010/wordprocessingInk" xmlns:wne="http://schemas.microsoft.com/office/word/2006/wordml" xmlns:wps="http://schemas.microsoft.com/office/word/2010/wordprocessingShape" mc:Ignorable="w14 w15 w16se w16cid w16 w16cex w16sdtdh wp14">
+  <w16cid:commentId w16cid:paraId="778E18E0" w16cid:durableId="27013899"/>
+  <w16cid:commentId w16cid:paraId="76929F79" w16cid:durableId="270138BB"/>
+</w16cid:commentsIds>
 </file>
 
 <file path=word/endnotes.xml><?xml version="1.0" encoding="utf-8"?>
@@ -12245,6 +12792,14 @@
   </w:num>
   <w:numIdMacAtCleanup w:val="10"/>
 </w:numbering>
+</file>
+
+<file path=word/people.xml><?xml version="1.0" encoding="utf-8"?>
+<w15:people xmlns:wpc="http://schemas.microsoft.com/office/word/2010/wordprocessingCanvas" xmlns:cx="http://schemas.microsoft.com/office/drawing/2014/chartex" xmlns:cx1="http://schemas.microsoft.com/office/drawing/2015/9/8/chartex" xmlns:cx2="http://schemas.microsoft.com/office/drawing/2015/10/21/chartex" xmlns:cx3="http://schemas.microsoft.com/office/drawing/2016/5/9/chartex" xmlns:cx4="http://schemas.microsoft.com/office/drawing/2016/5/10/chartex" xmlns:cx5="http://schemas.microsoft.com/office/drawing/2016/5/11/chartex" xmlns:cx6="http://schemas.microsoft.com/office/drawing/2016/5/12/chartex" xmlns:cx7="http://schemas.microsoft.com/office/drawing/2016/5/13/chartex" xmlns:cx8="http://schemas.microsoft.com/office/drawing/2016/5/14/chartex" xmlns:mc="http://schemas.openxmlformats.org/markup-compatibility/2006" xmlns:aink="http://schemas.microsoft.com/office/drawing/2016/ink" xmlns:am3d="http://schemas.microsoft.com/office/drawing/2017/model3d" xmlns:o="urn:schemas-microsoft-com:office:office" xmlns:oel="http://schemas.microsoft.com/office/2019/extlst" xmlns:r="http://schemas.openxmlformats.org/officeDocument/2006/relationships" xmlns:m="http://schemas.openxmlformats.org/officeDocument/2006/math" xmlns:v="urn:schemas-microsoft-com:vml" xmlns:wp14="http://schemas.microsoft.com/office/word/2010/wordprocessingDrawing" xmlns:wp="http://schemas.openxmlformats.org/drawingml/2006/wordprocessingDrawing" xmlns:w10="urn:schemas-microsoft-com:office:word" xmlns:w="http://schemas.openxmlformats.org/wordprocessingml/2006/main" xmlns:w14="http://schemas.microsoft.com/office/word/2010/wordml" xmlns:w15="http://schemas.microsoft.com/office/word/2012/wordml" xmlns:w16cex="http://schemas.microsoft.com/office/word/2018/wordml/cex" xmlns:w16cid="http://schemas.microsoft.com/office/word/2016/wordml/cid" xmlns:w16="http://schemas.microsoft.com/office/word/2018/wordml" xmlns:w16sdtdh="http://schemas.microsoft.com/office/word/2020/wordml/sdtdatahash" xmlns:w16se="http://schemas.microsoft.com/office/word/2015/wordml/symex" xmlns:wpg="http://schemas.microsoft.com/office/word/2010/wordprocessingGroup" xmlns:wpi="http://schemas.microsoft.com/office/word/2010/wordprocessingInk" xmlns:wne="http://schemas.microsoft.com/office/word/2006/wordml" xmlns:wps="http://schemas.microsoft.com/office/word/2010/wordprocessingShape" mc:Ignorable="w14 w15 w16se w16cid w16 w16cex w16sdtdh wp14">
+  <w15:person w15:author="Baumann, Kerstin">
+    <w15:presenceInfo w15:providerId="AD" w15:userId="S::kerstin.baumann@hws-gruppe.de::ec40383c-605d-4b22-85f3-1f2dea6e39d2"/>
+  </w15:person>
+</w15:people>
 </file>
 
 <file path=word/styles.xml><?xml version="1.0" encoding="utf-8"?>
@@ -12904,7 +13459,6 @@
     <w:basedOn w:val="Normal"/>
     <w:link w:val="CommentTextChar"/>
     <w:uiPriority w:val="99"/>
-    <w:semiHidden/>
     <w:unhideWhenUsed/>
     <w:rsid w:val="006227B9"/>
     <w:pPr>
@@ -12920,7 +13474,6 @@
     <w:basedOn w:val="DefaultParagraphFont"/>
     <w:link w:val="CommentText"/>
     <w:uiPriority w:val="99"/>
-    <w:semiHidden/>
     <w:rsid w:val="006227B9"/>
     <w:rPr>
       <w:sz w:val="20"/>
@@ -13462,10 +14015,278 @@
 <b:Sources xmlns:b="http://schemas.openxmlformats.org/officeDocument/2006/bibliography" xmlns="http://schemas.openxmlformats.org/officeDocument/2006/bibliography" SelectedStyle="\APASixthEditionOfficeOnline.xsl" StyleName="APA" Version="6"/>
 </file>
 
+<file path=customXml/item2.xml><?xml version="1.0" encoding="utf-8"?>
+<?mso-contentType ?>
+<FormTemplates xmlns="http://schemas.microsoft.com/sharepoint/v3/contenttype/forms">
+  <Display>DocumentLibraryForm</Display>
+  <Edit>DocumentLibraryForm</Edit>
+  <New>DocumentLibraryForm</New>
+</FormTemplates>
+</file>
+
+<file path=customXml/item3.xml><?xml version="1.0" encoding="utf-8"?>
+<ct:contentTypeSchema xmlns:ct="http://schemas.microsoft.com/office/2006/metadata/contentType" xmlns:ma="http://schemas.microsoft.com/office/2006/metadata/properties/metaAttributes" ct:_="" ma:_="" ma:contentTypeName="Dokument" ma:contentTypeID="0x0101002CFA7731639D1543A40E5C1B6FAC8A23" ma:contentTypeVersion="12" ma:contentTypeDescription="Ein neues Dokument erstellen." ma:contentTypeScope="" ma:versionID="0fff33e12f28aa05a9e9946b261c3a5c">
+  <xsd:schema xmlns:xsd="http://www.w3.org/2001/XMLSchema" xmlns:xs="http://www.w3.org/2001/XMLSchema" xmlns:p="http://schemas.microsoft.com/office/2006/metadata/properties" xmlns:ns2="68e2993d-27ce-4543-a251-6976edfa944c" xmlns:ns3="81d84179-952b-499d-9d54-dbed40cf208c" targetNamespace="http://schemas.microsoft.com/office/2006/metadata/properties" ma:root="true" ma:fieldsID="497a96fe29392326e4b7dd6b3b596f7d" ns2:_="" ns3:_="">
+    <xsd:import namespace="68e2993d-27ce-4543-a251-6976edfa944c"/>
+    <xsd:import namespace="81d84179-952b-499d-9d54-dbed40cf208c"/>
+    <xsd:element name="properties">
+      <xsd:complexType>
+        <xsd:sequence>
+          <xsd:element name="documentManagement">
+            <xsd:complexType>
+              <xsd:all>
+                <xsd:element ref="ns2:MediaServiceMetadata" minOccurs="0"/>
+                <xsd:element ref="ns2:MediaServiceFastMetadata" minOccurs="0"/>
+                <xsd:element ref="ns2:MediaServiceAutoTags" minOccurs="0"/>
+                <xsd:element ref="ns2:MediaServiceOCR" minOccurs="0"/>
+                <xsd:element ref="ns2:MediaServiceGenerationTime" minOccurs="0"/>
+                <xsd:element ref="ns2:MediaServiceEventHashCode" minOccurs="0"/>
+                <xsd:element ref="ns2:MediaServiceAutoKeyPoints" minOccurs="0"/>
+                <xsd:element ref="ns2:MediaServiceKeyPoints" minOccurs="0"/>
+                <xsd:element ref="ns2:MediaServiceDateTaken" minOccurs="0"/>
+                <xsd:element ref="ns2:MediaLengthInSeconds" minOccurs="0"/>
+                <xsd:element ref="ns3:SharedWithUsers" minOccurs="0"/>
+                <xsd:element ref="ns3:SharedWithDetails" minOccurs="0"/>
+              </xsd:all>
+            </xsd:complexType>
+          </xsd:element>
+        </xsd:sequence>
+      </xsd:complexType>
+    </xsd:element>
+  </xsd:schema>
+  <xsd:schema xmlns:xsd="http://www.w3.org/2001/XMLSchema" xmlns:xs="http://www.w3.org/2001/XMLSchema" xmlns:dms="http://schemas.microsoft.com/office/2006/documentManagement/types" xmlns:pc="http://schemas.microsoft.com/office/infopath/2007/PartnerControls" targetNamespace="68e2993d-27ce-4543-a251-6976edfa944c" elementFormDefault="qualified">
+    <xsd:import namespace="http://schemas.microsoft.com/office/2006/documentManagement/types"/>
+    <xsd:import namespace="http://schemas.microsoft.com/office/infopath/2007/PartnerControls"/>
+    <xsd:element name="MediaServiceMetadata" ma:index="8" nillable="true" ma:displayName="MediaServiceMetadata" ma:hidden="true" ma:internalName="MediaServiceMetadata" ma:readOnly="true">
+      <xsd:simpleType>
+        <xsd:restriction base="dms:Note"/>
+      </xsd:simpleType>
+    </xsd:element>
+    <xsd:element name="MediaServiceFastMetadata" ma:index="9" nillable="true" ma:displayName="MediaServiceFastMetadata" ma:hidden="true" ma:internalName="MediaServiceFastMetadata" ma:readOnly="true">
+      <xsd:simpleType>
+        <xsd:restriction base="dms:Note"/>
+      </xsd:simpleType>
+    </xsd:element>
+    <xsd:element name="MediaServiceAutoTags" ma:index="10" nillable="true" ma:displayName="Tags" ma:internalName="MediaServiceAutoTags" ma:readOnly="true">
+      <xsd:simpleType>
+        <xsd:restriction base="dms:Text"/>
+      </xsd:simpleType>
+    </xsd:element>
+    <xsd:element name="MediaServiceOCR" ma:index="11" nillable="true" ma:displayName="Extracted Text" ma:internalName="MediaServiceOCR" ma:readOnly="true">
+      <xsd:simpleType>
+        <xsd:restriction base="dms:Note">
+          <xsd:maxLength value="255"/>
+        </xsd:restriction>
+      </xsd:simpleType>
+    </xsd:element>
+    <xsd:element name="MediaServiceGenerationTime" ma:index="12" nillable="true" ma:displayName="MediaServiceGenerationTime" ma:hidden="true" ma:internalName="MediaServiceGenerationTime" ma:readOnly="true">
+      <xsd:simpleType>
+        <xsd:restriction base="dms:Text"/>
+      </xsd:simpleType>
+    </xsd:element>
+    <xsd:element name="MediaServiceEventHashCode" ma:index="13" nillable="true" ma:displayName="MediaServiceEventHashCode" ma:hidden="true" ma:internalName="MediaServiceEventHashCode" ma:readOnly="true">
+      <xsd:simpleType>
+        <xsd:restriction base="dms:Text"/>
+      </xsd:simpleType>
+    </xsd:element>
+    <xsd:element name="MediaServiceAutoKeyPoints" ma:index="14" nillable="true" ma:displayName="MediaServiceAutoKeyPoints" ma:hidden="true" ma:internalName="MediaServiceAutoKeyPoints" ma:readOnly="true">
+      <xsd:simpleType>
+        <xsd:restriction base="dms:Note"/>
+      </xsd:simpleType>
+    </xsd:element>
+    <xsd:element name="MediaServiceKeyPoints" ma:index="15" nillable="true" ma:displayName="KeyPoints" ma:internalName="MediaServiceKeyPoints" ma:readOnly="true">
+      <xsd:simpleType>
+        <xsd:restriction base="dms:Note">
+          <xsd:maxLength value="255"/>
+        </xsd:restriction>
+      </xsd:simpleType>
+    </xsd:element>
+    <xsd:element name="MediaServiceDateTaken" ma:index="16" nillable="true" ma:displayName="MediaServiceDateTaken" ma:hidden="true" ma:internalName="MediaServiceDateTaken" ma:readOnly="true">
+      <xsd:simpleType>
+        <xsd:restriction base="dms:Text"/>
+      </xsd:simpleType>
+    </xsd:element>
+    <xsd:element name="MediaLengthInSeconds" ma:index="17" nillable="true" ma:displayName="Length (seconds)" ma:internalName="MediaLengthInSeconds" ma:readOnly="true">
+      <xsd:simpleType>
+        <xsd:restriction base="dms:Unknown"/>
+      </xsd:simpleType>
+    </xsd:element>
+  </xsd:schema>
+  <xsd:schema xmlns:xsd="http://www.w3.org/2001/XMLSchema" xmlns:xs="http://www.w3.org/2001/XMLSchema" xmlns:dms="http://schemas.microsoft.com/office/2006/documentManagement/types" xmlns:pc="http://schemas.microsoft.com/office/infopath/2007/PartnerControls" targetNamespace="81d84179-952b-499d-9d54-dbed40cf208c" elementFormDefault="qualified">
+    <xsd:import namespace="http://schemas.microsoft.com/office/2006/documentManagement/types"/>
+    <xsd:import namespace="http://schemas.microsoft.com/office/infopath/2007/PartnerControls"/>
+    <xsd:element name="SharedWithUsers" ma:index="18" nillable="true" ma:displayName="Freigegeben für" ma:internalName="SharedWithUsers" ma:readOnly="true">
+      <xsd:complexType>
+        <xsd:complexContent>
+          <xsd:extension base="dms:UserMulti">
+            <xsd:sequence>
+              <xsd:element name="UserInfo" minOccurs="0" maxOccurs="unbounded">
+                <xsd:complexType>
+                  <xsd:sequence>
+                    <xsd:element name="DisplayName" type="xsd:string" minOccurs="0"/>
+                    <xsd:element name="AccountId" type="dms:UserId" minOccurs="0" nillable="true"/>
+                    <xsd:element name="AccountType" type="xsd:string" minOccurs="0"/>
+                  </xsd:sequence>
+                </xsd:complexType>
+              </xsd:element>
+            </xsd:sequence>
+          </xsd:extension>
+        </xsd:complexContent>
+      </xsd:complexType>
+    </xsd:element>
+    <xsd:element name="SharedWithDetails" ma:index="19" nillable="true" ma:displayName="Freigegeben für - Details" ma:internalName="SharedWithDetails" ma:readOnly="true">
+      <xsd:simpleType>
+        <xsd:restriction base="dms:Note">
+          <xsd:maxLength value="255"/>
+        </xsd:restriction>
+      </xsd:simpleType>
+    </xsd:element>
+  </xsd:schema>
+  <xsd:schema xmlns="http://schemas.openxmlformats.org/package/2006/metadata/core-properties" xmlns:xsd="http://www.w3.org/2001/XMLSchema" xmlns:xsi="http://www.w3.org/2001/XMLSchema-instance" xmlns:dc="http://purl.org/dc/elements/1.1/" xmlns:dcterms="http://purl.org/dc/terms/" xmlns:odoc="http://schemas.microsoft.com/internal/obd" targetNamespace="http://schemas.openxmlformats.org/package/2006/metadata/core-properties" elementFormDefault="qualified" attributeFormDefault="unqualified" blockDefault="#all">
+    <xsd:import namespace="http://purl.org/dc/elements/1.1/" schemaLocation="http://dublincore.org/schemas/xmls/qdc/2003/04/02/dc.xsd"/>
+    <xsd:import namespace="http://purl.org/dc/terms/" schemaLocation="http://dublincore.org/schemas/xmls/qdc/2003/04/02/dcterms.xsd"/>
+    <xsd:element name="coreProperties" type="CT_coreProperties"/>
+    <xsd:complexType name="CT_coreProperties">
+      <xsd:all>
+        <xsd:element ref="dc:creator" minOccurs="0" maxOccurs="1"/>
+        <xsd:element ref="dcterms:created" minOccurs="0" maxOccurs="1"/>
+        <xsd:element ref="dc:identifier" minOccurs="0" maxOccurs="1"/>
+        <xsd:element name="contentType" minOccurs="0" maxOccurs="1" type="xsd:string" ma:index="0" ma:displayName="Inhaltstyp"/>
+        <xsd:element ref="dc:title" minOccurs="0" maxOccurs="1" ma:index="4" ma:displayName="Titel"/>
+        <xsd:element ref="dc:subject" minOccurs="0" maxOccurs="1"/>
+        <xsd:element ref="dc:description" minOccurs="0" maxOccurs="1"/>
+        <xsd:element name="keywords" minOccurs="0" maxOccurs="1" type="xsd:string"/>
+        <xsd:element ref="dc:language" minOccurs="0" maxOccurs="1"/>
+        <xsd:element name="category" minOccurs="0" maxOccurs="1" type="xsd:string"/>
+        <xsd:element name="version" minOccurs="0" maxOccurs="1" type="xsd:string"/>
+        <xsd:element name="revision" minOccurs="0" maxOccurs="1" type="xsd:string">
+          <xsd:annotation>
+            <xsd:documentation>
+                        This value indicates the number of saves or revisions. The application is responsible for updating this value after each revision.
+                    </xsd:documentation>
+          </xsd:annotation>
+        </xsd:element>
+        <xsd:element name="lastModifiedBy" minOccurs="0" maxOccurs="1" type="xsd:string"/>
+        <xsd:element ref="dcterms:modified" minOccurs="0" maxOccurs="1"/>
+        <xsd:element name="contentStatus" minOccurs="0" maxOccurs="1" type="xsd:string"/>
+      </xsd:all>
+    </xsd:complexType>
+  </xsd:schema>
+  <xs:schema xmlns:pc="http://schemas.microsoft.com/office/infopath/2007/PartnerControls" xmlns:xs="http://www.w3.org/2001/XMLSchema" targetNamespace="http://schemas.microsoft.com/office/infopath/2007/PartnerControls" elementFormDefault="qualified" attributeFormDefault="unqualified">
+    <xs:element name="Person">
+      <xs:complexType>
+        <xs:sequence>
+          <xs:element ref="pc:DisplayName" minOccurs="0"/>
+          <xs:element ref="pc:AccountId" minOccurs="0"/>
+          <xs:element ref="pc:AccountType" minOccurs="0"/>
+        </xs:sequence>
+      </xs:complexType>
+    </xs:element>
+    <xs:element name="DisplayName" type="xs:string"/>
+    <xs:element name="AccountId" type="xs:string"/>
+    <xs:element name="AccountType" type="xs:string"/>
+    <xs:element name="BDCAssociatedEntity">
+      <xs:complexType>
+        <xs:sequence>
+          <xs:element ref="pc:BDCEntity" minOccurs="0" maxOccurs="unbounded"/>
+        </xs:sequence>
+        <xs:attribute ref="pc:EntityNamespace"/>
+        <xs:attribute ref="pc:EntityName"/>
+        <xs:attribute ref="pc:SystemInstanceName"/>
+        <xs:attribute ref="pc:AssociationName"/>
+      </xs:complexType>
+    </xs:element>
+    <xs:attribute name="EntityNamespace" type="xs:string"/>
+    <xs:attribute name="EntityName" type="xs:string"/>
+    <xs:attribute name="SystemInstanceName" type="xs:string"/>
+    <xs:attribute name="AssociationName" type="xs:string"/>
+    <xs:element name="BDCEntity">
+      <xs:complexType>
+        <xs:sequence>
+          <xs:element ref="pc:EntityDisplayName" minOccurs="0"/>
+          <xs:element ref="pc:EntityInstanceReference" minOccurs="0"/>
+          <xs:element ref="pc:EntityId1" minOccurs="0"/>
+          <xs:element ref="pc:EntityId2" minOccurs="0"/>
+          <xs:element ref="pc:EntityId3" minOccurs="0"/>
+          <xs:element ref="pc:EntityId4" minOccurs="0"/>
+          <xs:element ref="pc:EntityId5" minOccurs="0"/>
+        </xs:sequence>
+      </xs:complexType>
+    </xs:element>
+    <xs:element name="EntityDisplayName" type="xs:string"/>
+    <xs:element name="EntityInstanceReference" type="xs:string"/>
+    <xs:element name="EntityId1" type="xs:string"/>
+    <xs:element name="EntityId2" type="xs:string"/>
+    <xs:element name="EntityId3" type="xs:string"/>
+    <xs:element name="EntityId4" type="xs:string"/>
+    <xs:element name="EntityId5" type="xs:string"/>
+    <xs:element name="Terms">
+      <xs:complexType>
+        <xs:sequence>
+          <xs:element ref="pc:TermInfo" minOccurs="0" maxOccurs="unbounded"/>
+        </xs:sequence>
+      </xs:complexType>
+    </xs:element>
+    <xs:element name="TermInfo">
+      <xs:complexType>
+        <xs:sequence>
+          <xs:element ref="pc:TermName" minOccurs="0"/>
+          <xs:element ref="pc:TermId" minOccurs="0"/>
+        </xs:sequence>
+      </xs:complexType>
+    </xs:element>
+    <xs:element name="TermName" type="xs:string"/>
+    <xs:element name="TermId" type="xs:string"/>
+  </xs:schema>
+</ct:contentTypeSchema>
+</file>
+
+<file path=customXml/item4.xml><?xml version="1.0" encoding="utf-8"?>
+<p:properties xmlns:p="http://schemas.microsoft.com/office/2006/metadata/properties" xmlns:xsi="http://www.w3.org/2001/XMLSchema-instance" xmlns:pc="http://schemas.microsoft.com/office/infopath/2007/PartnerControls">
+  <documentManagement/>
+</p:properties>
+</file>
+
 <file path=customXml/itemProps1.xml><?xml version="1.0" encoding="utf-8"?>
 <ds:datastoreItem xmlns:ds="http://schemas.openxmlformats.org/officeDocument/2006/customXml" ds:itemID="{C34B458C-D92E-4742-93D3-72781F4FC4D9}">
   <ds:schemaRefs>
     <ds:schemaRef ds:uri="http://schemas.openxmlformats.org/officeDocument/2006/bibliography"/>
   </ds:schemaRefs>
 </ds:datastoreItem>
+</file>
+
+<file path=customXml/itemProps2.xml><?xml version="1.0" encoding="utf-8"?>
+<ds:datastoreItem xmlns:ds="http://schemas.openxmlformats.org/officeDocument/2006/customXml" ds:itemID="{740C6BD0-1D3B-4E95-9331-C0AC72F3CBEB}">
+  <ds:schemaRefs>
+    <ds:schemaRef ds:uri="http://schemas.microsoft.com/sharepoint/v3/contenttype/forms"/>
+  </ds:schemaRefs>
+</ds:datastoreItem>
+</file>
+
+<file path=customXml/itemProps3.xml><?xml version="1.0" encoding="utf-8"?>
+<ds:datastoreItem xmlns:ds="http://schemas.openxmlformats.org/officeDocument/2006/customXml" ds:itemID="{61AE7C71-7F32-4E97-9189-D991BF2B3B39}">
+  <ds:schemaRefs>
+    <ds:schemaRef ds:uri="http://schemas.microsoft.com/office/2006/metadata/contentType"/>
+    <ds:schemaRef ds:uri="http://schemas.microsoft.com/office/2006/metadata/properties/metaAttributes"/>
+    <ds:schemaRef ds:uri="http://www.w3.org/2001/XMLSchema"/>
+    <ds:schemaRef ds:uri="http://schemas.microsoft.com/office/2006/metadata/properties"/>
+    <ds:schemaRef ds:uri="68e2993d-27ce-4543-a251-6976edfa944c"/>
+    <ds:schemaRef ds:uri="81d84179-952b-499d-9d54-dbed40cf208c"/>
+    <ds:schemaRef ds:uri="http://schemas.microsoft.com/office/2006/documentManagement/types"/>
+    <ds:schemaRef ds:uri="http://schemas.microsoft.com/office/infopath/2007/PartnerControls"/>
+    <ds:schemaRef ds:uri="http://schemas.openxmlformats.org/package/2006/metadata/core-properties"/>
+    <ds:schemaRef ds:uri="http://purl.org/dc/elements/1.1/"/>
+    <ds:schemaRef ds:uri="http://purl.org/dc/terms/"/>
+    <ds:schemaRef ds:uri="http://schemas.microsoft.com/internal/obd"/>
+  </ds:schemaRefs>
+</ds:datastoreItem>
+</file>
+
+<file path=customXml/itemProps4.xml><?xml version="1.0" encoding="utf-8"?>
+<ds:datastoreItem xmlns:ds="http://schemas.openxmlformats.org/officeDocument/2006/customXml" ds:itemID="{0C5E20F7-C36F-4A98-8742-70A481F60717}">
+  <ds:schemaRefs>
+    <ds:schemaRef ds:uri="http://schemas.microsoft.com/office/2006/metadata/properties"/>
+    <ds:schemaRef ds:uri="http://schemas.microsoft.com/office/infopath/2007/PartnerControls"/>
+  </ds:schemaRefs>
+</ds:datastoreItem>
 </file>
</xml_diff>